<commit_message>
Atualização da parte escrita
</commit_message>
<xml_diff>
--- a/Parte escrita.docx
+++ b/Parte escrita.docx
@@ -1957,23 +1957,7 @@
           <w:sz w:val="24"/>
           <w:szCs w:val="24"/>
         </w:rPr>
-        <w:t>“Têm dificuldades em saber quais as alterações efetuadas em um programa, quando foram feitas e quem fez</w:t>
-      </w:r>
-      <w:r>
-        <w:rPr>
-          <w:rFonts w:ascii="Arial" w:hAnsi="Arial" w:cs="Arial"/>
-          <w:sz w:val="24"/>
-          <w:szCs w:val="24"/>
-        </w:rPr>
-        <w:t xml:space="preserve"> </w:t>
-      </w:r>
-      <w:r>
-        <w:rPr>
-          <w:rFonts w:ascii="Arial" w:hAnsi="Arial" w:cs="Arial"/>
-          <w:sz w:val="24"/>
-          <w:szCs w:val="24"/>
-        </w:rPr>
-        <w:t>?”</w:t>
+        <w:t>“Têm dificuldades em saber quais as alterações efetuadas em um programa, quando foram feitas e quem fez ?”</w:t>
       </w:r>
     </w:p>
     <w:p>
@@ -1996,31 +1980,7 @@
           <w:sz w:val="24"/>
           <w:szCs w:val="24"/>
         </w:rPr>
-        <w:t>“</w:t>
-      </w:r>
-      <w:r>
-        <w:rPr>
-          <w:rFonts w:ascii="Arial" w:hAnsi="Arial" w:cs="Arial"/>
-          <w:sz w:val="24"/>
-          <w:szCs w:val="24"/>
-        </w:rPr>
-        <w:t>Tem dificuldade em recuperar o código de uma versão anterior da que está em produção</w:t>
-      </w:r>
-      <w:r>
-        <w:rPr>
-          <w:rFonts w:ascii="Arial" w:hAnsi="Arial" w:cs="Arial"/>
-          <w:sz w:val="24"/>
-          <w:szCs w:val="24"/>
-        </w:rPr>
-        <w:t xml:space="preserve"> </w:t>
-      </w:r>
-      <w:r>
-        <w:rPr>
-          <w:rFonts w:ascii="Arial" w:hAnsi="Arial" w:cs="Arial"/>
-          <w:sz w:val="24"/>
-          <w:szCs w:val="24"/>
-        </w:rPr>
-        <w:t>?”</w:t>
+        <w:t>“Tem dificuldade em recuperar o código de uma versão anterior da que está em produção ?”</w:t>
       </w:r>
     </w:p>
     <w:p>
@@ -2043,23 +2003,7 @@
           <w:sz w:val="24"/>
           <w:szCs w:val="24"/>
         </w:rPr>
-        <w:t>“Têm problemas em manter variações do sistema ao mesmo tempo</w:t>
-      </w:r>
-      <w:r>
-        <w:rPr>
-          <w:rFonts w:ascii="Arial" w:hAnsi="Arial" w:cs="Arial"/>
-          <w:sz w:val="24"/>
-          <w:szCs w:val="24"/>
-        </w:rPr>
-        <w:t xml:space="preserve"> ?</w:t>
-      </w:r>
-      <w:r>
-        <w:rPr>
-          <w:rFonts w:ascii="Arial" w:hAnsi="Arial" w:cs="Arial"/>
-          <w:sz w:val="24"/>
-          <w:szCs w:val="24"/>
-        </w:rPr>
-        <w:t>”</w:t>
+        <w:t>“Têm problemas em manter variações do sistema ao mesmo tempo ?”</w:t>
       </w:r>
     </w:p>
     <w:p>
@@ -3561,6 +3505,2802 @@
         </w:rPr>
         <w:t xml:space="preserve"> e Mercurial.</w:t>
       </w:r>
+    </w:p>
+    <w:p>
+      <w:pPr>
+        <w:jc w:val="both"/>
+        <w:rPr>
+          <w:rFonts w:ascii="Arial" w:hAnsi="Arial" w:cs="Arial"/>
+          <w:b/>
+          <w:bCs/>
+          <w:sz w:val="32"/>
+          <w:szCs w:val="32"/>
+        </w:rPr>
+      </w:pPr>
+      <w:bookmarkStart w:id="0" w:name="_Hlk170478368"/>
+      <w:r>
+        <w:rPr>
+          <w:rFonts w:ascii="Arial" w:hAnsi="Arial" w:cs="Arial"/>
+          <w:b/>
+          <w:bCs/>
+          <w:sz w:val="24"/>
+          <w:szCs w:val="24"/>
+        </w:rPr>
+        <w:lastRenderedPageBreak/>
+        <w:br/>
+      </w:r>
+      <w:r>
+        <w:rPr>
+          <w:rFonts w:ascii="Arial" w:hAnsi="Arial" w:cs="Arial"/>
+          <w:b/>
+          <w:bCs/>
+          <w:sz w:val="24"/>
+          <w:szCs w:val="24"/>
+        </w:rPr>
+        <w:t xml:space="preserve">15. </w:t>
+      </w:r>
+      <w:r>
+        <w:rPr>
+          <w:rFonts w:ascii="Arial" w:hAnsi="Arial" w:cs="Arial"/>
+          <w:b/>
+          <w:bCs/>
+          <w:sz w:val="32"/>
+          <w:szCs w:val="32"/>
+        </w:rPr>
+        <w:t>CONCLUSÃO</w:t>
+      </w:r>
+      <w:r>
+        <w:rPr>
+          <w:rFonts w:ascii="Arial" w:hAnsi="Arial" w:cs="Arial"/>
+          <w:b/>
+          <w:bCs/>
+          <w:sz w:val="32"/>
+          <w:szCs w:val="32"/>
+        </w:rPr>
+        <w:t xml:space="preserve"> - </w:t>
+      </w:r>
+      <w:r>
+        <w:rPr>
+          <w:rFonts w:ascii="Arial" w:hAnsi="Arial" w:cs="Arial"/>
+          <w:b/>
+          <w:bCs/>
+          <w:sz w:val="32"/>
+          <w:szCs w:val="32"/>
+        </w:rPr>
+        <w:t>RESUMO E REFORÇO DOS PONTOS PRINCIPAIS</w:t>
+      </w:r>
+    </w:p>
+    <w:p>
+      <w:pPr>
+        <w:ind w:firstLine="851"/>
+        <w:jc w:val="both"/>
+        <w:rPr>
+          <w:rFonts w:ascii="Arial" w:hAnsi="Arial" w:cs="Arial"/>
+          <w:b/>
+          <w:bCs/>
+          <w:sz w:val="24"/>
+          <w:szCs w:val="24"/>
+        </w:rPr>
+      </w:pPr>
+    </w:p>
+    <w:p>
+      <w:pPr>
+        <w:jc w:val="both"/>
+        <w:rPr>
+          <w:rFonts w:ascii="Arial" w:hAnsi="Arial" w:cs="Arial"/>
+          <w:b/>
+          <w:bCs/>
+          <w:sz w:val="24"/>
+          <w:szCs w:val="24"/>
+        </w:rPr>
+      </w:pPr>
+      <w:r>
+        <w:rPr>
+          <w:rFonts w:ascii="Arial" w:hAnsi="Arial" w:cs="Arial"/>
+          <w:b/>
+          <w:bCs/>
+          <w:sz w:val="24"/>
+          <w:szCs w:val="24"/>
+        </w:rPr>
+        <w:t>15.1 R</w:t>
+      </w:r>
+      <w:r>
+        <w:rPr>
+          <w:rFonts w:ascii="Arial" w:hAnsi="Arial" w:cs="Arial"/>
+          <w:b/>
+          <w:bCs/>
+          <w:sz w:val="24"/>
+          <w:szCs w:val="24"/>
+        </w:rPr>
+        <w:t>ecapitulação da importância do versionamento.</w:t>
+      </w:r>
+    </w:p>
+    <w:p>
+      <w:pPr>
+        <w:jc w:val="both"/>
+        <w:rPr>
+          <w:rFonts w:ascii="Arial" w:hAnsi="Arial" w:cs="Arial"/>
+          <w:sz w:val="24"/>
+          <w:szCs w:val="24"/>
+        </w:rPr>
+      </w:pPr>
+    </w:p>
+    <w:p>
+      <w:pPr>
+        <w:ind w:firstLine="993"/>
+        <w:jc w:val="both"/>
+        <w:rPr>
+          <w:rFonts w:ascii="Arial" w:hAnsi="Arial" w:cs="Arial"/>
+          <w:sz w:val="24"/>
+          <w:szCs w:val="24"/>
+        </w:rPr>
+      </w:pPr>
+      <w:r>
+        <w:rPr>
+          <w:rFonts w:ascii="Arial" w:hAnsi="Arial" w:cs="Arial"/>
+          <w:sz w:val="24"/>
+          <w:szCs w:val="24"/>
+        </w:rPr>
+        <w:t xml:space="preserve">Como vimos, o Versionamento de Código ou Controle de Versão surgiu com o intuito de facilitar a dinâmica do trabalho entre programadores, possibilitando compartilhar e controlar as diversas alterações de um código raiz visando diminuir problemas e facilitar a execução de um programa ou aplicação. </w:t>
+      </w:r>
+    </w:p>
+    <w:p>
+      <w:pPr>
+        <w:ind w:firstLine="851"/>
+        <w:jc w:val="both"/>
+        <w:rPr>
+          <w:rFonts w:ascii="Arial" w:hAnsi="Arial" w:cs="Arial"/>
+          <w:sz w:val="24"/>
+          <w:szCs w:val="24"/>
+        </w:rPr>
+      </w:pPr>
+      <w:r>
+        <w:rPr>
+          <w:rFonts w:ascii="Arial" w:hAnsi="Arial" w:cs="Arial"/>
+          <w:sz w:val="24"/>
+          <w:szCs w:val="24"/>
+        </w:rPr>
+        <w:t xml:space="preserve">Neste contexto, os benefícios do versionamento destacam-se pela facilidade de identificar as alterações e compartilhá-las aos colaboradores. Além de possibilitar a recuperação de versões anteriores dos códigos. Por isso, entender as nuances dos tipos de Sistemas de Controle de Versão (VCS ou </w:t>
+      </w:r>
+      <w:proofErr w:type="gramStart"/>
+      <w:r>
+        <w:rPr>
+          <w:rFonts w:ascii="Arial" w:hAnsi="Arial" w:cs="Arial"/>
+          <w:sz w:val="24"/>
+          <w:szCs w:val="24"/>
+        </w:rPr>
+        <w:t>SCV)  se</w:t>
+      </w:r>
+      <w:proofErr w:type="gramEnd"/>
+      <w:r>
+        <w:rPr>
+          <w:rFonts w:ascii="Arial" w:hAnsi="Arial" w:cs="Arial"/>
+          <w:sz w:val="24"/>
+          <w:szCs w:val="24"/>
+        </w:rPr>
+        <w:t xml:space="preserve"> fez fundamental. Nisso vimos que os modelos ou tipos de VCS, como os do tipo Centralizados (CVCS), apresentam uma natureza hierárquica, controle rigoroso, e colaboração controlada, enquanto os do tipo Distribuídos (DVCS) apresentam modelo descentralizado, colaboração descentralizada e gestão de ramificações aprimoradas.</w:t>
+      </w:r>
+    </w:p>
+    <w:p>
+      <w:pPr>
+        <w:ind w:firstLine="851"/>
+        <w:jc w:val="both"/>
+        <w:rPr>
+          <w:rFonts w:ascii="Arial" w:hAnsi="Arial" w:cs="Arial"/>
+          <w:sz w:val="24"/>
+          <w:szCs w:val="24"/>
+        </w:rPr>
+      </w:pPr>
+      <w:r>
+        <w:rPr>
+          <w:rFonts w:ascii="Arial" w:hAnsi="Arial" w:cs="Arial"/>
+          <w:sz w:val="24"/>
+          <w:szCs w:val="24"/>
+        </w:rPr>
+        <w:t xml:space="preserve">Dentre os Sistemas de Controle de Versão, o mais popular e conhecido entre os programadores como vimos, foi o </w:t>
+      </w:r>
+      <w:proofErr w:type="spellStart"/>
+      <w:r>
+        <w:rPr>
+          <w:rFonts w:ascii="Arial" w:hAnsi="Arial" w:cs="Arial"/>
+          <w:sz w:val="24"/>
+          <w:szCs w:val="24"/>
+        </w:rPr>
+        <w:t>Git</w:t>
+      </w:r>
+      <w:proofErr w:type="spellEnd"/>
+      <w:r>
+        <w:rPr>
+          <w:rFonts w:ascii="Arial" w:hAnsi="Arial" w:cs="Arial"/>
+          <w:sz w:val="24"/>
+          <w:szCs w:val="24"/>
+        </w:rPr>
+        <w:t xml:space="preserve">, desenvolvido em 2005 por Linus Torvalds. </w:t>
+      </w:r>
+      <w:r>
+        <w:rPr>
+          <w:rFonts w:ascii="Arial" w:hAnsi="Arial" w:cs="Arial"/>
+          <w:sz w:val="24"/>
+          <w:szCs w:val="24"/>
+        </w:rPr>
+        <w:br/>
+        <w:t xml:space="preserve">Comparado a outros </w:t>
+      </w:r>
+      <w:proofErr w:type="gramStart"/>
+      <w:r>
+        <w:rPr>
+          <w:rFonts w:ascii="Arial" w:hAnsi="Arial" w:cs="Arial"/>
+          <w:sz w:val="24"/>
+          <w:szCs w:val="24"/>
+        </w:rPr>
+        <w:t>SCV,  se</w:t>
+      </w:r>
+      <w:proofErr w:type="gramEnd"/>
+      <w:r>
+        <w:rPr>
+          <w:rFonts w:ascii="Arial" w:hAnsi="Arial" w:cs="Arial"/>
+          <w:sz w:val="24"/>
+          <w:szCs w:val="24"/>
+        </w:rPr>
+        <w:t xml:space="preserve"> destacou e ficou bastante conhecido a partir de 2010, por evitar o desgaste de armazenamento das diversas cópias de arquivos no sistema, e por impossibilitar a perda de versões que se queira reutilizar no futuro. </w:t>
+      </w:r>
+    </w:p>
+    <w:p>
+      <w:pPr>
+        <w:ind w:firstLine="851"/>
+        <w:jc w:val="both"/>
+        <w:rPr>
+          <w:rFonts w:ascii="Arial" w:hAnsi="Arial" w:cs="Arial"/>
+          <w:sz w:val="24"/>
+          <w:szCs w:val="24"/>
+        </w:rPr>
+      </w:pPr>
+    </w:p>
+    <w:p>
+      <w:pPr>
+        <w:jc w:val="both"/>
+        <w:rPr>
+          <w:rFonts w:ascii="Arial" w:hAnsi="Arial" w:cs="Arial"/>
+          <w:b/>
+          <w:bCs/>
+          <w:sz w:val="24"/>
+          <w:szCs w:val="24"/>
+        </w:rPr>
+      </w:pPr>
+      <w:r>
+        <w:rPr>
+          <w:rFonts w:ascii="Arial" w:hAnsi="Arial" w:cs="Arial"/>
+          <w:b/>
+          <w:bCs/>
+          <w:sz w:val="24"/>
+          <w:szCs w:val="24"/>
+        </w:rPr>
+        <w:t>15.2 P</w:t>
+      </w:r>
+      <w:r>
+        <w:rPr>
+          <w:rFonts w:ascii="Arial" w:hAnsi="Arial" w:cs="Arial"/>
+          <w:b/>
+          <w:bCs/>
+          <w:sz w:val="24"/>
+          <w:szCs w:val="24"/>
+        </w:rPr>
+        <w:t>rincipais técnicas e ferramentas discutidas.</w:t>
+      </w:r>
+    </w:p>
+    <w:p>
+      <w:pPr>
+        <w:jc w:val="both"/>
+        <w:rPr>
+          <w:rFonts w:ascii="Arial" w:hAnsi="Arial" w:cs="Arial"/>
+          <w:sz w:val="24"/>
+          <w:szCs w:val="24"/>
+        </w:rPr>
+      </w:pPr>
+    </w:p>
+    <w:p>
+      <w:pPr>
+        <w:ind w:firstLine="851"/>
+        <w:jc w:val="both"/>
+        <w:rPr>
+          <w:rFonts w:ascii="Arial" w:hAnsi="Arial" w:cs="Arial"/>
+          <w:sz w:val="24"/>
+          <w:szCs w:val="24"/>
+        </w:rPr>
+      </w:pPr>
+      <w:r>
+        <w:rPr>
+          <w:rFonts w:ascii="Arial" w:hAnsi="Arial" w:cs="Arial"/>
+          <w:sz w:val="24"/>
+          <w:szCs w:val="24"/>
+        </w:rPr>
+        <w:t>Vamos relembrar?</w:t>
+      </w:r>
+    </w:p>
+    <w:p>
+      <w:pPr>
+        <w:ind w:firstLine="851"/>
+        <w:jc w:val="both"/>
+        <w:rPr>
+          <w:rFonts w:ascii="Arial" w:hAnsi="Arial" w:cs="Arial"/>
+          <w:sz w:val="24"/>
+          <w:szCs w:val="24"/>
+        </w:rPr>
+      </w:pPr>
+      <w:r>
+        <w:rPr>
+          <w:rFonts w:ascii="Arial" w:hAnsi="Arial" w:cs="Arial"/>
+          <w:sz w:val="24"/>
+          <w:szCs w:val="24"/>
+        </w:rPr>
+        <w:t xml:space="preserve">Falamos muito como o </w:t>
+      </w:r>
+      <w:proofErr w:type="spellStart"/>
+      <w:r>
+        <w:rPr>
+          <w:rFonts w:ascii="Arial" w:hAnsi="Arial" w:cs="Arial"/>
+          <w:sz w:val="24"/>
+          <w:szCs w:val="24"/>
+        </w:rPr>
+        <w:t>Git</w:t>
+      </w:r>
+      <w:proofErr w:type="spellEnd"/>
+      <w:r>
+        <w:rPr>
+          <w:rFonts w:ascii="Arial" w:hAnsi="Arial" w:cs="Arial"/>
+          <w:sz w:val="24"/>
+          <w:szCs w:val="24"/>
+        </w:rPr>
+        <w:t xml:space="preserve"> é uma ferramenta flexível e dinâmica, e para ilustrar isso iremos relembrar os conceitos ou comandos básicos do </w:t>
+      </w:r>
+      <w:proofErr w:type="spellStart"/>
+      <w:r>
+        <w:rPr>
+          <w:rFonts w:ascii="Arial" w:hAnsi="Arial" w:cs="Arial"/>
+          <w:sz w:val="24"/>
+          <w:szCs w:val="24"/>
+        </w:rPr>
+        <w:t>Git</w:t>
+      </w:r>
+      <w:proofErr w:type="spellEnd"/>
+      <w:r>
+        <w:rPr>
+          <w:rFonts w:ascii="Arial" w:hAnsi="Arial" w:cs="Arial"/>
+          <w:sz w:val="24"/>
+          <w:szCs w:val="24"/>
+        </w:rPr>
+        <w:t xml:space="preserve">, e não bastando alguns conceitos que são comuns de se ouvir, iremos destacar o que é snapshot, </w:t>
+      </w:r>
+      <w:proofErr w:type="spellStart"/>
+      <w:r>
+        <w:rPr>
+          <w:rFonts w:ascii="Arial" w:hAnsi="Arial" w:cs="Arial"/>
+          <w:sz w:val="24"/>
+          <w:szCs w:val="24"/>
+        </w:rPr>
+        <w:t>commit</w:t>
+      </w:r>
+      <w:proofErr w:type="spellEnd"/>
+      <w:r>
+        <w:rPr>
+          <w:rFonts w:ascii="Arial" w:hAnsi="Arial" w:cs="Arial"/>
+          <w:sz w:val="24"/>
+          <w:szCs w:val="24"/>
+        </w:rPr>
+        <w:t xml:space="preserve">, </w:t>
+      </w:r>
+      <w:proofErr w:type="gramStart"/>
+      <w:r>
+        <w:rPr>
+          <w:rFonts w:ascii="Arial" w:hAnsi="Arial" w:cs="Arial"/>
+          <w:sz w:val="24"/>
+          <w:szCs w:val="24"/>
+        </w:rPr>
+        <w:t xml:space="preserve">flags, e </w:t>
+      </w:r>
+      <w:proofErr w:type="spellStart"/>
+      <w:r>
+        <w:rPr>
+          <w:rFonts w:ascii="Arial" w:hAnsi="Arial" w:cs="Arial"/>
+          <w:sz w:val="24"/>
+          <w:szCs w:val="24"/>
+        </w:rPr>
+        <w:t>staging</w:t>
+      </w:r>
+      <w:proofErr w:type="spellEnd"/>
+      <w:proofErr w:type="gramEnd"/>
+      <w:r>
+        <w:rPr>
+          <w:rFonts w:ascii="Arial" w:hAnsi="Arial" w:cs="Arial"/>
+          <w:sz w:val="24"/>
+          <w:szCs w:val="24"/>
+        </w:rPr>
+        <w:t xml:space="preserve">. Onde um snapshot, é como uma captura de algo em um determinado instante como uma foto. O </w:t>
+      </w:r>
+      <w:proofErr w:type="spellStart"/>
+      <w:r>
+        <w:rPr>
+          <w:rFonts w:ascii="Arial" w:hAnsi="Arial" w:cs="Arial"/>
+          <w:sz w:val="24"/>
+          <w:szCs w:val="24"/>
+        </w:rPr>
+        <w:t>commit</w:t>
+      </w:r>
+      <w:proofErr w:type="spellEnd"/>
+      <w:r>
+        <w:rPr>
+          <w:rFonts w:ascii="Arial" w:hAnsi="Arial" w:cs="Arial"/>
+          <w:sz w:val="24"/>
+          <w:szCs w:val="24"/>
+        </w:rPr>
+        <w:t xml:space="preserve">, o comando que leva as mudanças para o repositório no </w:t>
+      </w:r>
+      <w:proofErr w:type="spellStart"/>
+      <w:r>
+        <w:rPr>
+          <w:rFonts w:ascii="Arial" w:hAnsi="Arial" w:cs="Arial"/>
+          <w:sz w:val="24"/>
+          <w:szCs w:val="24"/>
+        </w:rPr>
+        <w:t>Git</w:t>
+      </w:r>
+      <w:proofErr w:type="spellEnd"/>
+      <w:r>
+        <w:rPr>
+          <w:rFonts w:ascii="Arial" w:hAnsi="Arial" w:cs="Arial"/>
+          <w:sz w:val="24"/>
+          <w:szCs w:val="24"/>
+        </w:rPr>
+        <w:t xml:space="preserve">, podendo ser instantâneos ou marcos ao longo do </w:t>
+      </w:r>
+      <w:r>
+        <w:rPr>
+          <w:rFonts w:ascii="Arial" w:hAnsi="Arial" w:cs="Arial"/>
+          <w:sz w:val="24"/>
+          <w:szCs w:val="24"/>
+        </w:rPr>
+        <w:lastRenderedPageBreak/>
+        <w:t xml:space="preserve">desenvolvimento de um projeto </w:t>
+      </w:r>
+      <w:proofErr w:type="spellStart"/>
+      <w:r>
+        <w:rPr>
+          <w:rFonts w:ascii="Arial" w:hAnsi="Arial" w:cs="Arial"/>
+          <w:sz w:val="24"/>
+          <w:szCs w:val="24"/>
+        </w:rPr>
+        <w:t>Git</w:t>
+      </w:r>
+      <w:proofErr w:type="spellEnd"/>
+      <w:r>
+        <w:rPr>
+          <w:rFonts w:ascii="Arial" w:hAnsi="Arial" w:cs="Arial"/>
+          <w:sz w:val="24"/>
+          <w:szCs w:val="24"/>
+        </w:rPr>
+        <w:t xml:space="preserve">. O flags, um comando lógico de sinalização, para que finalize o processo de um programa. E o </w:t>
+      </w:r>
+      <w:proofErr w:type="spellStart"/>
+      <w:r>
+        <w:rPr>
+          <w:rFonts w:ascii="Arial" w:hAnsi="Arial" w:cs="Arial"/>
+          <w:sz w:val="24"/>
+          <w:szCs w:val="24"/>
+        </w:rPr>
+        <w:t>staging</w:t>
+      </w:r>
+      <w:proofErr w:type="spellEnd"/>
+      <w:r>
+        <w:rPr>
+          <w:rFonts w:ascii="Arial" w:hAnsi="Arial" w:cs="Arial"/>
+          <w:sz w:val="24"/>
+          <w:szCs w:val="24"/>
+        </w:rPr>
+        <w:t xml:space="preserve">, a área que intermedia entre o diretório de trabalho e o repositório </w:t>
+      </w:r>
+      <w:proofErr w:type="spellStart"/>
+      <w:r>
+        <w:rPr>
+          <w:rFonts w:ascii="Arial" w:hAnsi="Arial" w:cs="Arial"/>
+          <w:sz w:val="24"/>
+          <w:szCs w:val="24"/>
+        </w:rPr>
+        <w:t>git</w:t>
+      </w:r>
+      <w:proofErr w:type="spellEnd"/>
+      <w:r>
+        <w:rPr>
+          <w:rFonts w:ascii="Arial" w:hAnsi="Arial" w:cs="Arial"/>
+          <w:sz w:val="24"/>
+          <w:szCs w:val="24"/>
+        </w:rPr>
+        <w:t>.</w:t>
+      </w:r>
+    </w:p>
+    <w:p>
+      <w:pPr>
+        <w:ind w:firstLine="851"/>
+        <w:jc w:val="both"/>
+        <w:rPr>
+          <w:rFonts w:ascii="Arial" w:hAnsi="Arial" w:cs="Arial"/>
+          <w:sz w:val="24"/>
+          <w:szCs w:val="24"/>
+        </w:rPr>
+      </w:pPr>
+      <w:r>
+        <w:rPr>
+          <w:rFonts w:ascii="Arial" w:hAnsi="Arial" w:cs="Arial"/>
+          <w:sz w:val="24"/>
+          <w:szCs w:val="24"/>
+        </w:rPr>
+        <w:t xml:space="preserve">Os conceitos ou comandos básicos do </w:t>
+      </w:r>
+      <w:proofErr w:type="spellStart"/>
+      <w:r>
+        <w:rPr>
+          <w:rFonts w:ascii="Arial" w:hAnsi="Arial" w:cs="Arial"/>
+          <w:sz w:val="24"/>
+          <w:szCs w:val="24"/>
+        </w:rPr>
+        <w:t>Git</w:t>
+      </w:r>
+      <w:proofErr w:type="spellEnd"/>
+      <w:r>
+        <w:rPr>
+          <w:rFonts w:ascii="Arial" w:hAnsi="Arial" w:cs="Arial"/>
+          <w:sz w:val="24"/>
+          <w:szCs w:val="24"/>
+        </w:rPr>
+        <w:t xml:space="preserve"> se dividem nos seguintes tópicos, e em cada tópico serão esclarecidos, sendo eles:</w:t>
+      </w:r>
+    </w:p>
+    <w:p>
+      <w:pPr>
+        <w:ind w:left="851"/>
+        <w:jc w:val="both"/>
+        <w:rPr>
+          <w:rFonts w:ascii="Arial" w:hAnsi="Arial" w:cs="Arial"/>
+          <w:sz w:val="24"/>
+          <w:szCs w:val="24"/>
+        </w:rPr>
+      </w:pPr>
+    </w:p>
+    <w:p>
+      <w:pPr>
+        <w:pStyle w:val="PargrafodaLista"/>
+        <w:numPr>
+          <w:ilvl w:val="0"/>
+          <w:numId w:val="14"/>
+        </w:numPr>
+        <w:ind w:left="851" w:hanging="284"/>
+        <w:jc w:val="both"/>
+        <w:rPr>
+          <w:rFonts w:ascii="Arial" w:hAnsi="Arial" w:cs="Arial"/>
+          <w:sz w:val="24"/>
+          <w:szCs w:val="24"/>
+        </w:rPr>
+      </w:pPr>
+      <w:r>
+        <w:rPr>
+          <w:rFonts w:ascii="Arial" w:hAnsi="Arial" w:cs="Arial"/>
+          <w:sz w:val="24"/>
+          <w:szCs w:val="24"/>
+        </w:rPr>
+        <w:t xml:space="preserve">Inicialização e configuração: </w:t>
+      </w:r>
+    </w:p>
+    <w:p>
+      <w:pPr>
+        <w:pStyle w:val="PargrafodaLista"/>
+        <w:ind w:left="851"/>
+        <w:jc w:val="both"/>
+        <w:rPr>
+          <w:rFonts w:ascii="Arial" w:hAnsi="Arial" w:cs="Arial"/>
+          <w:sz w:val="24"/>
+          <w:szCs w:val="24"/>
+        </w:rPr>
+      </w:pPr>
+    </w:p>
+    <w:p>
+      <w:pPr>
+        <w:pStyle w:val="PargrafodaLista"/>
+        <w:numPr>
+          <w:ilvl w:val="0"/>
+          <w:numId w:val="15"/>
+        </w:numPr>
+        <w:ind w:left="851" w:hanging="284"/>
+        <w:jc w:val="both"/>
+        <w:rPr>
+          <w:rFonts w:ascii="Arial" w:hAnsi="Arial" w:cs="Arial"/>
+          <w:sz w:val="24"/>
+          <w:szCs w:val="24"/>
+        </w:rPr>
+      </w:pPr>
+      <w:proofErr w:type="spellStart"/>
+      <w:r>
+        <w:rPr>
+          <w:rFonts w:ascii="Arial" w:hAnsi="Arial" w:cs="Arial"/>
+          <w:sz w:val="24"/>
+          <w:szCs w:val="24"/>
+        </w:rPr>
+        <w:t>git</w:t>
+      </w:r>
+      <w:proofErr w:type="spellEnd"/>
+      <w:r>
+        <w:rPr>
+          <w:rFonts w:ascii="Arial" w:hAnsi="Arial" w:cs="Arial"/>
+          <w:sz w:val="24"/>
+          <w:szCs w:val="24"/>
+        </w:rPr>
+        <w:t xml:space="preserve"> </w:t>
+      </w:r>
+      <w:proofErr w:type="spellStart"/>
+      <w:r>
+        <w:rPr>
+          <w:rFonts w:ascii="Arial" w:hAnsi="Arial" w:cs="Arial"/>
+          <w:sz w:val="24"/>
+          <w:szCs w:val="24"/>
+        </w:rPr>
+        <w:t>init</w:t>
+      </w:r>
+      <w:proofErr w:type="spellEnd"/>
+      <w:r>
+        <w:rPr>
+          <w:rFonts w:ascii="Arial" w:hAnsi="Arial" w:cs="Arial"/>
+          <w:sz w:val="24"/>
+          <w:szCs w:val="24"/>
+        </w:rPr>
+        <w:t>: inicia um novo repositório;</w:t>
+      </w:r>
+    </w:p>
+    <w:p>
+      <w:pPr>
+        <w:pStyle w:val="PargrafodaLista"/>
+        <w:numPr>
+          <w:ilvl w:val="0"/>
+          <w:numId w:val="15"/>
+        </w:numPr>
+        <w:ind w:left="851" w:hanging="284"/>
+        <w:jc w:val="both"/>
+        <w:rPr>
+          <w:rFonts w:ascii="Arial" w:hAnsi="Arial" w:cs="Arial"/>
+          <w:sz w:val="24"/>
+          <w:szCs w:val="24"/>
+        </w:rPr>
+      </w:pPr>
+      <w:proofErr w:type="spellStart"/>
+      <w:r>
+        <w:rPr>
+          <w:rFonts w:ascii="Arial" w:hAnsi="Arial" w:cs="Arial"/>
+          <w:sz w:val="24"/>
+          <w:szCs w:val="24"/>
+        </w:rPr>
+        <w:t>git</w:t>
+      </w:r>
+      <w:proofErr w:type="spellEnd"/>
+      <w:r>
+        <w:rPr>
+          <w:rFonts w:ascii="Arial" w:hAnsi="Arial" w:cs="Arial"/>
+          <w:sz w:val="24"/>
+          <w:szCs w:val="24"/>
+        </w:rPr>
+        <w:t xml:space="preserve"> </w:t>
+      </w:r>
+      <w:proofErr w:type="spellStart"/>
+      <w:r>
+        <w:rPr>
+          <w:rFonts w:ascii="Arial" w:hAnsi="Arial" w:cs="Arial"/>
+          <w:sz w:val="24"/>
+          <w:szCs w:val="24"/>
+        </w:rPr>
+        <w:t>config</w:t>
+      </w:r>
+      <w:proofErr w:type="spellEnd"/>
+      <w:r>
+        <w:rPr>
+          <w:rFonts w:ascii="Arial" w:hAnsi="Arial" w:cs="Arial"/>
+          <w:sz w:val="24"/>
+          <w:szCs w:val="24"/>
+        </w:rPr>
+        <w:t xml:space="preserve">: configura as opções de instalação e/ou de usuário do </w:t>
+      </w:r>
+      <w:proofErr w:type="spellStart"/>
+      <w:r>
+        <w:rPr>
+          <w:rFonts w:ascii="Arial" w:hAnsi="Arial" w:cs="Arial"/>
+          <w:sz w:val="24"/>
+          <w:szCs w:val="24"/>
+        </w:rPr>
+        <w:t>git</w:t>
+      </w:r>
+      <w:proofErr w:type="spellEnd"/>
+      <w:r>
+        <w:rPr>
+          <w:rFonts w:ascii="Arial" w:hAnsi="Arial" w:cs="Arial"/>
+          <w:sz w:val="24"/>
+          <w:szCs w:val="24"/>
+        </w:rPr>
+        <w:t>.</w:t>
+      </w:r>
+    </w:p>
+    <w:p>
+      <w:pPr>
+        <w:ind w:left="851"/>
+        <w:jc w:val="both"/>
+        <w:rPr>
+          <w:rFonts w:ascii="Arial" w:hAnsi="Arial" w:cs="Arial"/>
+          <w:sz w:val="24"/>
+          <w:szCs w:val="24"/>
+        </w:rPr>
+      </w:pPr>
+    </w:p>
+    <w:p>
+      <w:pPr>
+        <w:pStyle w:val="PargrafodaLista"/>
+        <w:numPr>
+          <w:ilvl w:val="0"/>
+          <w:numId w:val="14"/>
+        </w:numPr>
+        <w:ind w:left="851" w:hanging="284"/>
+        <w:jc w:val="both"/>
+        <w:rPr>
+          <w:rFonts w:ascii="Arial" w:hAnsi="Arial" w:cs="Arial"/>
+          <w:sz w:val="24"/>
+          <w:szCs w:val="24"/>
+        </w:rPr>
+      </w:pPr>
+      <w:r>
+        <w:rPr>
+          <w:rFonts w:ascii="Arial" w:hAnsi="Arial" w:cs="Arial"/>
+          <w:sz w:val="24"/>
+          <w:szCs w:val="24"/>
+        </w:rPr>
+        <w:t xml:space="preserve">Enviar arquivos: </w:t>
+      </w:r>
+    </w:p>
+    <w:p>
+      <w:pPr>
+        <w:pStyle w:val="PargrafodaLista"/>
+        <w:ind w:left="851"/>
+        <w:jc w:val="both"/>
+        <w:rPr>
+          <w:rFonts w:ascii="Arial" w:hAnsi="Arial" w:cs="Arial"/>
+          <w:sz w:val="24"/>
+          <w:szCs w:val="24"/>
+        </w:rPr>
+      </w:pPr>
+    </w:p>
+    <w:p>
+      <w:pPr>
+        <w:pStyle w:val="PargrafodaLista"/>
+        <w:numPr>
+          <w:ilvl w:val="0"/>
+          <w:numId w:val="16"/>
+        </w:numPr>
+        <w:ind w:left="851" w:hanging="284"/>
+        <w:jc w:val="both"/>
+        <w:rPr>
+          <w:rFonts w:ascii="Arial" w:hAnsi="Arial" w:cs="Arial"/>
+          <w:sz w:val="24"/>
+          <w:szCs w:val="24"/>
+        </w:rPr>
+      </w:pPr>
+      <w:proofErr w:type="spellStart"/>
+      <w:r>
+        <w:rPr>
+          <w:rFonts w:ascii="Arial" w:hAnsi="Arial" w:cs="Arial"/>
+          <w:sz w:val="24"/>
+          <w:szCs w:val="24"/>
+        </w:rPr>
+        <w:t>git</w:t>
+      </w:r>
+      <w:proofErr w:type="spellEnd"/>
+      <w:r>
+        <w:rPr>
+          <w:rFonts w:ascii="Arial" w:hAnsi="Arial" w:cs="Arial"/>
+          <w:sz w:val="24"/>
+          <w:szCs w:val="24"/>
+        </w:rPr>
+        <w:t xml:space="preserve"> </w:t>
+      </w:r>
+      <w:proofErr w:type="spellStart"/>
+      <w:r>
+        <w:rPr>
+          <w:rFonts w:ascii="Arial" w:hAnsi="Arial" w:cs="Arial"/>
+          <w:sz w:val="24"/>
+          <w:szCs w:val="24"/>
+        </w:rPr>
+        <w:t>add</w:t>
+      </w:r>
+      <w:proofErr w:type="spellEnd"/>
+      <w:r>
+        <w:rPr>
+          <w:rFonts w:ascii="Arial" w:hAnsi="Arial" w:cs="Arial"/>
+          <w:sz w:val="24"/>
+          <w:szCs w:val="24"/>
+        </w:rPr>
+        <w:t xml:space="preserve">: antes de fazer o </w:t>
+      </w:r>
+      <w:proofErr w:type="spellStart"/>
+      <w:r>
+        <w:rPr>
+          <w:rFonts w:ascii="Arial" w:hAnsi="Arial" w:cs="Arial"/>
+          <w:sz w:val="24"/>
+          <w:szCs w:val="24"/>
+        </w:rPr>
+        <w:t>commit</w:t>
+      </w:r>
+      <w:proofErr w:type="spellEnd"/>
+      <w:r>
+        <w:rPr>
+          <w:rFonts w:ascii="Arial" w:hAnsi="Arial" w:cs="Arial"/>
+          <w:sz w:val="24"/>
+          <w:szCs w:val="24"/>
+        </w:rPr>
+        <w:t xml:space="preserve"> (projeto oficial);</w:t>
+      </w:r>
+    </w:p>
+    <w:p>
+      <w:pPr>
+        <w:pStyle w:val="PargrafodaLista"/>
+        <w:numPr>
+          <w:ilvl w:val="0"/>
+          <w:numId w:val="16"/>
+        </w:numPr>
+        <w:ind w:left="851" w:hanging="284"/>
+        <w:jc w:val="both"/>
+        <w:rPr>
+          <w:rFonts w:ascii="Arial" w:hAnsi="Arial" w:cs="Arial"/>
+          <w:sz w:val="24"/>
+          <w:szCs w:val="24"/>
+        </w:rPr>
+      </w:pPr>
+      <w:proofErr w:type="spellStart"/>
+      <w:r>
+        <w:rPr>
+          <w:rFonts w:ascii="Arial" w:hAnsi="Arial" w:cs="Arial"/>
+          <w:sz w:val="24"/>
+          <w:szCs w:val="24"/>
+        </w:rPr>
+        <w:t>git</w:t>
+      </w:r>
+      <w:proofErr w:type="spellEnd"/>
+      <w:r>
+        <w:rPr>
+          <w:rFonts w:ascii="Arial" w:hAnsi="Arial" w:cs="Arial"/>
+          <w:sz w:val="24"/>
+          <w:szCs w:val="24"/>
+        </w:rPr>
+        <w:t xml:space="preserve"> </w:t>
+      </w:r>
+      <w:proofErr w:type="spellStart"/>
+      <w:r>
+        <w:rPr>
+          <w:rFonts w:ascii="Arial" w:hAnsi="Arial" w:cs="Arial"/>
+          <w:sz w:val="24"/>
+          <w:szCs w:val="24"/>
+        </w:rPr>
+        <w:t>commit</w:t>
+      </w:r>
+      <w:proofErr w:type="spellEnd"/>
+      <w:r>
+        <w:rPr>
+          <w:rFonts w:ascii="Arial" w:hAnsi="Arial" w:cs="Arial"/>
+          <w:sz w:val="24"/>
+          <w:szCs w:val="24"/>
+        </w:rPr>
+        <w:t>: submeter as mudanças;</w:t>
+      </w:r>
+    </w:p>
+    <w:p>
+      <w:pPr>
+        <w:pStyle w:val="PargrafodaLista"/>
+        <w:numPr>
+          <w:ilvl w:val="0"/>
+          <w:numId w:val="16"/>
+        </w:numPr>
+        <w:ind w:left="851" w:hanging="284"/>
+        <w:jc w:val="both"/>
+        <w:rPr>
+          <w:rFonts w:ascii="Arial" w:hAnsi="Arial" w:cs="Arial"/>
+          <w:sz w:val="24"/>
+          <w:szCs w:val="24"/>
+        </w:rPr>
+      </w:pPr>
+      <w:proofErr w:type="spellStart"/>
+      <w:r>
+        <w:rPr>
+          <w:rFonts w:ascii="Arial" w:hAnsi="Arial" w:cs="Arial"/>
+          <w:sz w:val="24"/>
+          <w:szCs w:val="24"/>
+        </w:rPr>
+        <w:t>git</w:t>
+      </w:r>
+      <w:proofErr w:type="spellEnd"/>
+      <w:r>
+        <w:rPr>
+          <w:rFonts w:ascii="Arial" w:hAnsi="Arial" w:cs="Arial"/>
+          <w:sz w:val="24"/>
+          <w:szCs w:val="24"/>
+        </w:rPr>
+        <w:t xml:space="preserve"> </w:t>
+      </w:r>
+      <w:proofErr w:type="spellStart"/>
+      <w:r>
+        <w:rPr>
+          <w:rFonts w:ascii="Arial" w:hAnsi="Arial" w:cs="Arial"/>
+          <w:sz w:val="24"/>
+          <w:szCs w:val="24"/>
+        </w:rPr>
+        <w:t>fetch</w:t>
+      </w:r>
+      <w:proofErr w:type="spellEnd"/>
+      <w:r>
+        <w:rPr>
+          <w:rFonts w:ascii="Arial" w:hAnsi="Arial" w:cs="Arial"/>
+          <w:sz w:val="24"/>
+          <w:szCs w:val="24"/>
+        </w:rPr>
+        <w:t xml:space="preserve">: importar </w:t>
+      </w:r>
+      <w:proofErr w:type="spellStart"/>
+      <w:r>
+        <w:rPr>
+          <w:rFonts w:ascii="Arial" w:hAnsi="Arial" w:cs="Arial"/>
+          <w:sz w:val="24"/>
+          <w:szCs w:val="24"/>
+        </w:rPr>
+        <w:t>commits</w:t>
+      </w:r>
+      <w:proofErr w:type="spellEnd"/>
+      <w:r>
+        <w:rPr>
+          <w:rFonts w:ascii="Arial" w:hAnsi="Arial" w:cs="Arial"/>
+          <w:sz w:val="24"/>
+          <w:szCs w:val="24"/>
+        </w:rPr>
+        <w:t>;</w:t>
+      </w:r>
+    </w:p>
+    <w:p>
+      <w:pPr>
+        <w:pStyle w:val="PargrafodaLista"/>
+        <w:numPr>
+          <w:ilvl w:val="0"/>
+          <w:numId w:val="16"/>
+        </w:numPr>
+        <w:ind w:left="851" w:hanging="284"/>
+        <w:jc w:val="both"/>
+        <w:rPr>
+          <w:rFonts w:ascii="Arial" w:hAnsi="Arial" w:cs="Arial"/>
+          <w:sz w:val="24"/>
+          <w:szCs w:val="24"/>
+        </w:rPr>
+      </w:pPr>
+      <w:proofErr w:type="spellStart"/>
+      <w:r>
+        <w:rPr>
+          <w:rFonts w:ascii="Arial" w:hAnsi="Arial" w:cs="Arial"/>
+          <w:sz w:val="24"/>
+          <w:szCs w:val="24"/>
+        </w:rPr>
+        <w:t>git</w:t>
+      </w:r>
+      <w:proofErr w:type="spellEnd"/>
+      <w:r>
+        <w:rPr>
+          <w:rFonts w:ascii="Arial" w:hAnsi="Arial" w:cs="Arial"/>
+          <w:sz w:val="24"/>
+          <w:szCs w:val="24"/>
+        </w:rPr>
+        <w:t xml:space="preserve"> </w:t>
+      </w:r>
+      <w:proofErr w:type="spellStart"/>
+      <w:r>
+        <w:rPr>
+          <w:rFonts w:ascii="Arial" w:hAnsi="Arial" w:cs="Arial"/>
+          <w:sz w:val="24"/>
+          <w:szCs w:val="24"/>
+        </w:rPr>
+        <w:t>pull</w:t>
+      </w:r>
+      <w:proofErr w:type="spellEnd"/>
+      <w:r>
+        <w:rPr>
+          <w:rFonts w:ascii="Arial" w:hAnsi="Arial" w:cs="Arial"/>
+          <w:sz w:val="24"/>
+          <w:szCs w:val="24"/>
+        </w:rPr>
+        <w:t xml:space="preserve">: versão automatizada do </w:t>
+      </w:r>
+      <w:proofErr w:type="spellStart"/>
+      <w:r>
+        <w:rPr>
+          <w:rFonts w:ascii="Arial" w:hAnsi="Arial" w:cs="Arial"/>
+          <w:sz w:val="24"/>
+          <w:szCs w:val="24"/>
+        </w:rPr>
+        <w:t>git</w:t>
+      </w:r>
+      <w:proofErr w:type="spellEnd"/>
+      <w:r>
+        <w:rPr>
+          <w:rFonts w:ascii="Arial" w:hAnsi="Arial" w:cs="Arial"/>
+          <w:sz w:val="24"/>
+          <w:szCs w:val="24"/>
+        </w:rPr>
+        <w:t xml:space="preserve"> </w:t>
+      </w:r>
+      <w:proofErr w:type="spellStart"/>
+      <w:r>
+        <w:rPr>
+          <w:rFonts w:ascii="Arial" w:hAnsi="Arial" w:cs="Arial"/>
+          <w:sz w:val="24"/>
+          <w:szCs w:val="24"/>
+        </w:rPr>
+        <w:t>fetch</w:t>
+      </w:r>
+      <w:proofErr w:type="spellEnd"/>
+      <w:r>
+        <w:rPr>
+          <w:rFonts w:ascii="Arial" w:hAnsi="Arial" w:cs="Arial"/>
+          <w:sz w:val="24"/>
+          <w:szCs w:val="24"/>
+        </w:rPr>
+        <w:t>;</w:t>
+      </w:r>
+    </w:p>
+    <w:p>
+      <w:pPr>
+        <w:pStyle w:val="PargrafodaLista"/>
+        <w:numPr>
+          <w:ilvl w:val="0"/>
+          <w:numId w:val="16"/>
+        </w:numPr>
+        <w:ind w:left="851" w:hanging="284"/>
+        <w:jc w:val="both"/>
+        <w:rPr>
+          <w:rFonts w:ascii="Arial" w:hAnsi="Arial" w:cs="Arial"/>
+          <w:sz w:val="24"/>
+          <w:szCs w:val="24"/>
+        </w:rPr>
+      </w:pPr>
+      <w:proofErr w:type="spellStart"/>
+      <w:r>
+        <w:rPr>
+          <w:rFonts w:ascii="Arial" w:hAnsi="Arial" w:cs="Arial"/>
+          <w:sz w:val="24"/>
+          <w:szCs w:val="24"/>
+        </w:rPr>
+        <w:t>git</w:t>
+      </w:r>
+      <w:proofErr w:type="spellEnd"/>
+      <w:r>
+        <w:rPr>
+          <w:rFonts w:ascii="Arial" w:hAnsi="Arial" w:cs="Arial"/>
+          <w:sz w:val="24"/>
+          <w:szCs w:val="24"/>
+        </w:rPr>
+        <w:t xml:space="preserve"> </w:t>
+      </w:r>
+      <w:proofErr w:type="spellStart"/>
+      <w:r>
+        <w:rPr>
+          <w:rFonts w:ascii="Arial" w:hAnsi="Arial" w:cs="Arial"/>
+          <w:sz w:val="24"/>
+          <w:szCs w:val="24"/>
+        </w:rPr>
+        <w:t>push</w:t>
+      </w:r>
+      <w:proofErr w:type="spellEnd"/>
+      <w:r>
+        <w:rPr>
+          <w:rFonts w:ascii="Arial" w:hAnsi="Arial" w:cs="Arial"/>
+          <w:sz w:val="24"/>
+          <w:szCs w:val="24"/>
+        </w:rPr>
+        <w:t xml:space="preserve">: transfere </w:t>
+      </w:r>
+      <w:proofErr w:type="spellStart"/>
+      <w:r>
+        <w:rPr>
+          <w:rFonts w:ascii="Arial" w:hAnsi="Arial" w:cs="Arial"/>
+          <w:sz w:val="24"/>
+          <w:szCs w:val="24"/>
+        </w:rPr>
+        <w:t>commits</w:t>
+      </w:r>
+      <w:proofErr w:type="spellEnd"/>
+      <w:r>
+        <w:rPr>
+          <w:rFonts w:ascii="Arial" w:hAnsi="Arial" w:cs="Arial"/>
+          <w:sz w:val="24"/>
+          <w:szCs w:val="24"/>
+        </w:rPr>
+        <w:t>;</w:t>
+      </w:r>
+    </w:p>
+    <w:p>
+      <w:pPr>
+        <w:pStyle w:val="PargrafodaLista"/>
+        <w:numPr>
+          <w:ilvl w:val="0"/>
+          <w:numId w:val="16"/>
+        </w:numPr>
+        <w:ind w:left="851" w:hanging="284"/>
+        <w:jc w:val="both"/>
+        <w:rPr>
+          <w:rFonts w:ascii="Arial" w:hAnsi="Arial" w:cs="Arial"/>
+          <w:sz w:val="24"/>
+          <w:szCs w:val="24"/>
+        </w:rPr>
+      </w:pPr>
+      <w:proofErr w:type="spellStart"/>
+      <w:proofErr w:type="gramStart"/>
+      <w:r>
+        <w:rPr>
+          <w:rFonts w:ascii="Arial" w:hAnsi="Arial" w:cs="Arial"/>
+          <w:sz w:val="24"/>
+          <w:szCs w:val="24"/>
+        </w:rPr>
+        <w:t>arquivos.gitignore</w:t>
+      </w:r>
+      <w:proofErr w:type="spellEnd"/>
+      <w:proofErr w:type="gramEnd"/>
+      <w:r>
+        <w:rPr>
+          <w:rFonts w:ascii="Arial" w:hAnsi="Arial" w:cs="Arial"/>
+          <w:sz w:val="24"/>
+          <w:szCs w:val="24"/>
+        </w:rPr>
+        <w:t xml:space="preserve">: para os arquivos que o </w:t>
+      </w:r>
+      <w:proofErr w:type="spellStart"/>
+      <w:r>
+        <w:rPr>
+          <w:rFonts w:ascii="Arial" w:hAnsi="Arial" w:cs="Arial"/>
+          <w:sz w:val="24"/>
+          <w:szCs w:val="24"/>
+        </w:rPr>
+        <w:t>Git</w:t>
+      </w:r>
+      <w:proofErr w:type="spellEnd"/>
+      <w:r>
+        <w:rPr>
+          <w:rFonts w:ascii="Arial" w:hAnsi="Arial" w:cs="Arial"/>
+          <w:sz w:val="24"/>
+          <w:szCs w:val="24"/>
+        </w:rPr>
+        <w:t xml:space="preserve"> deve ignorar na hora de fazer um </w:t>
+      </w:r>
+      <w:proofErr w:type="spellStart"/>
+      <w:r>
+        <w:rPr>
+          <w:rFonts w:ascii="Arial" w:hAnsi="Arial" w:cs="Arial"/>
+          <w:sz w:val="24"/>
+          <w:szCs w:val="24"/>
+        </w:rPr>
+        <w:t>commit</w:t>
+      </w:r>
+      <w:proofErr w:type="spellEnd"/>
+      <w:r>
+        <w:rPr>
+          <w:rFonts w:ascii="Arial" w:hAnsi="Arial" w:cs="Arial"/>
+          <w:sz w:val="24"/>
+          <w:szCs w:val="24"/>
+        </w:rPr>
+        <w:t>;</w:t>
+      </w:r>
+    </w:p>
+    <w:p>
+      <w:pPr>
+        <w:pStyle w:val="PargrafodaLista"/>
+        <w:numPr>
+          <w:ilvl w:val="0"/>
+          <w:numId w:val="16"/>
+        </w:numPr>
+        <w:ind w:left="851" w:hanging="284"/>
+        <w:jc w:val="both"/>
+        <w:rPr>
+          <w:rFonts w:ascii="Arial" w:hAnsi="Arial" w:cs="Arial"/>
+          <w:sz w:val="24"/>
+          <w:szCs w:val="24"/>
+        </w:rPr>
+      </w:pPr>
+      <w:proofErr w:type="spellStart"/>
+      <w:r>
+        <w:rPr>
+          <w:rFonts w:ascii="Arial" w:hAnsi="Arial" w:cs="Arial"/>
+          <w:sz w:val="24"/>
+          <w:szCs w:val="24"/>
+        </w:rPr>
+        <w:t>git</w:t>
+      </w:r>
+      <w:proofErr w:type="spellEnd"/>
+      <w:r>
+        <w:rPr>
+          <w:rFonts w:ascii="Arial" w:hAnsi="Arial" w:cs="Arial"/>
+          <w:sz w:val="24"/>
+          <w:szCs w:val="24"/>
+        </w:rPr>
+        <w:t xml:space="preserve"> </w:t>
+      </w:r>
+      <w:proofErr w:type="spellStart"/>
+      <w:r>
+        <w:rPr>
+          <w:rFonts w:ascii="Arial" w:hAnsi="Arial" w:cs="Arial"/>
+          <w:sz w:val="24"/>
+          <w:szCs w:val="24"/>
+        </w:rPr>
+        <w:t>tag</w:t>
+      </w:r>
+      <w:proofErr w:type="spellEnd"/>
+      <w:r>
+        <w:rPr>
+          <w:rFonts w:ascii="Arial" w:hAnsi="Arial" w:cs="Arial"/>
+          <w:sz w:val="24"/>
+          <w:szCs w:val="24"/>
+        </w:rPr>
+        <w:t>: cria etiquetas de estado relevantes.</w:t>
+      </w:r>
+    </w:p>
+    <w:p>
+      <w:pPr>
+        <w:pStyle w:val="PargrafodaLista"/>
+        <w:ind w:left="851"/>
+        <w:jc w:val="both"/>
+        <w:rPr>
+          <w:rFonts w:ascii="Arial" w:hAnsi="Arial" w:cs="Arial"/>
+          <w:sz w:val="24"/>
+          <w:szCs w:val="24"/>
+        </w:rPr>
+      </w:pPr>
+    </w:p>
+    <w:p>
+      <w:pPr>
+        <w:pStyle w:val="PargrafodaLista"/>
+        <w:numPr>
+          <w:ilvl w:val="0"/>
+          <w:numId w:val="14"/>
+        </w:numPr>
+        <w:ind w:left="851" w:hanging="284"/>
+        <w:jc w:val="both"/>
+        <w:rPr>
+          <w:rFonts w:ascii="Arial" w:hAnsi="Arial" w:cs="Arial"/>
+          <w:sz w:val="24"/>
+          <w:szCs w:val="24"/>
+        </w:rPr>
+      </w:pPr>
+      <w:r>
+        <w:rPr>
+          <w:rFonts w:ascii="Arial" w:hAnsi="Arial" w:cs="Arial"/>
+          <w:sz w:val="24"/>
+          <w:szCs w:val="24"/>
+        </w:rPr>
+        <w:t>Verificar informações:</w:t>
+      </w:r>
+    </w:p>
+    <w:p>
+      <w:pPr>
+        <w:pStyle w:val="PargrafodaLista"/>
+        <w:ind w:left="851"/>
+        <w:jc w:val="both"/>
+        <w:rPr>
+          <w:rFonts w:ascii="Arial" w:hAnsi="Arial" w:cs="Arial"/>
+          <w:sz w:val="24"/>
+          <w:szCs w:val="24"/>
+        </w:rPr>
+      </w:pPr>
+    </w:p>
+    <w:p>
+      <w:pPr>
+        <w:pStyle w:val="PargrafodaLista"/>
+        <w:numPr>
+          <w:ilvl w:val="0"/>
+          <w:numId w:val="17"/>
+        </w:numPr>
+        <w:ind w:left="851" w:hanging="284"/>
+        <w:jc w:val="both"/>
+        <w:rPr>
+          <w:rFonts w:ascii="Arial" w:hAnsi="Arial" w:cs="Arial"/>
+          <w:sz w:val="24"/>
+          <w:szCs w:val="24"/>
+        </w:rPr>
+      </w:pPr>
+      <w:proofErr w:type="spellStart"/>
+      <w:r>
+        <w:rPr>
+          <w:rFonts w:ascii="Arial" w:hAnsi="Arial" w:cs="Arial"/>
+          <w:sz w:val="24"/>
+          <w:szCs w:val="24"/>
+        </w:rPr>
+        <w:t>git</w:t>
+      </w:r>
+      <w:proofErr w:type="spellEnd"/>
+      <w:r>
+        <w:rPr>
+          <w:rFonts w:ascii="Arial" w:hAnsi="Arial" w:cs="Arial"/>
+          <w:sz w:val="24"/>
+          <w:szCs w:val="24"/>
+        </w:rPr>
+        <w:t xml:space="preserve"> log: verificar as revisões passadas;</w:t>
+      </w:r>
+    </w:p>
+    <w:p>
+      <w:pPr>
+        <w:pStyle w:val="PargrafodaLista"/>
+        <w:numPr>
+          <w:ilvl w:val="0"/>
+          <w:numId w:val="17"/>
+        </w:numPr>
+        <w:ind w:left="851" w:hanging="284"/>
+        <w:jc w:val="both"/>
+        <w:rPr>
+          <w:rFonts w:ascii="Arial" w:hAnsi="Arial" w:cs="Arial"/>
+          <w:sz w:val="24"/>
+          <w:szCs w:val="24"/>
+        </w:rPr>
+      </w:pPr>
+      <w:proofErr w:type="spellStart"/>
+      <w:r>
+        <w:rPr>
+          <w:rFonts w:ascii="Arial" w:hAnsi="Arial" w:cs="Arial"/>
+          <w:sz w:val="24"/>
+          <w:szCs w:val="24"/>
+        </w:rPr>
+        <w:t>git</w:t>
+      </w:r>
+      <w:proofErr w:type="spellEnd"/>
+      <w:r>
+        <w:rPr>
+          <w:rFonts w:ascii="Arial" w:hAnsi="Arial" w:cs="Arial"/>
+          <w:sz w:val="24"/>
+          <w:szCs w:val="24"/>
+        </w:rPr>
+        <w:t xml:space="preserve"> </w:t>
+      </w:r>
+      <w:proofErr w:type="spellStart"/>
+      <w:r>
+        <w:rPr>
+          <w:rFonts w:ascii="Arial" w:hAnsi="Arial" w:cs="Arial"/>
+          <w:sz w:val="24"/>
+          <w:szCs w:val="24"/>
+        </w:rPr>
+        <w:t>diff</w:t>
+      </w:r>
+      <w:proofErr w:type="spellEnd"/>
+      <w:r>
+        <w:rPr>
+          <w:rFonts w:ascii="Arial" w:hAnsi="Arial" w:cs="Arial"/>
+          <w:sz w:val="24"/>
+          <w:szCs w:val="24"/>
+        </w:rPr>
+        <w:t>: mostra alterações;</w:t>
+      </w:r>
+    </w:p>
+    <w:p>
+      <w:pPr>
+        <w:pStyle w:val="PargrafodaLista"/>
+        <w:ind w:left="851"/>
+        <w:jc w:val="both"/>
+        <w:rPr>
+          <w:rFonts w:ascii="Arial" w:hAnsi="Arial" w:cs="Arial"/>
+          <w:sz w:val="24"/>
+          <w:szCs w:val="24"/>
+        </w:rPr>
+      </w:pPr>
+    </w:p>
+    <w:p>
+      <w:pPr>
+        <w:pStyle w:val="PargrafodaLista"/>
+        <w:numPr>
+          <w:ilvl w:val="0"/>
+          <w:numId w:val="14"/>
+        </w:numPr>
+        <w:ind w:left="851" w:hanging="284"/>
+        <w:jc w:val="both"/>
+        <w:rPr>
+          <w:rFonts w:ascii="Arial" w:hAnsi="Arial" w:cs="Arial"/>
+          <w:sz w:val="24"/>
+          <w:szCs w:val="24"/>
+        </w:rPr>
+      </w:pPr>
+      <w:r>
+        <w:rPr>
+          <w:rFonts w:ascii="Arial" w:hAnsi="Arial" w:cs="Arial"/>
+          <w:sz w:val="24"/>
+          <w:szCs w:val="24"/>
+        </w:rPr>
+        <w:t>Receber arquivos:</w:t>
+      </w:r>
+    </w:p>
+    <w:p>
+      <w:pPr>
+        <w:pStyle w:val="PargrafodaLista"/>
+        <w:ind w:left="851"/>
+        <w:jc w:val="both"/>
+        <w:rPr>
+          <w:rFonts w:ascii="Arial" w:hAnsi="Arial" w:cs="Arial"/>
+          <w:sz w:val="24"/>
+          <w:szCs w:val="24"/>
+        </w:rPr>
+      </w:pPr>
+    </w:p>
+    <w:p>
+      <w:pPr>
+        <w:pStyle w:val="PargrafodaLista"/>
+        <w:numPr>
+          <w:ilvl w:val="0"/>
+          <w:numId w:val="18"/>
+        </w:numPr>
+        <w:ind w:left="851" w:hanging="284"/>
+        <w:jc w:val="both"/>
+        <w:rPr>
+          <w:rFonts w:ascii="Arial" w:hAnsi="Arial" w:cs="Arial"/>
+          <w:sz w:val="24"/>
+          <w:szCs w:val="24"/>
+        </w:rPr>
+      </w:pPr>
+      <w:proofErr w:type="spellStart"/>
+      <w:r>
+        <w:rPr>
+          <w:rFonts w:ascii="Arial" w:hAnsi="Arial" w:cs="Arial"/>
+          <w:sz w:val="24"/>
+          <w:szCs w:val="24"/>
+        </w:rPr>
+        <w:t>git</w:t>
+      </w:r>
+      <w:proofErr w:type="spellEnd"/>
+      <w:r>
+        <w:rPr>
+          <w:rFonts w:ascii="Arial" w:hAnsi="Arial" w:cs="Arial"/>
+          <w:sz w:val="24"/>
+          <w:szCs w:val="24"/>
+        </w:rPr>
+        <w:t xml:space="preserve"> clone: cria cópia de um repositório já existente.</w:t>
+      </w:r>
+    </w:p>
+    <w:p>
+      <w:pPr>
+        <w:pStyle w:val="PargrafodaLista"/>
+        <w:ind w:left="851"/>
+        <w:jc w:val="both"/>
+        <w:rPr>
+          <w:rFonts w:ascii="Arial" w:hAnsi="Arial" w:cs="Arial"/>
+          <w:sz w:val="24"/>
+          <w:szCs w:val="24"/>
+        </w:rPr>
+      </w:pPr>
+    </w:p>
+    <w:p>
+      <w:pPr>
+        <w:pStyle w:val="PargrafodaLista"/>
+        <w:ind w:left="851"/>
+        <w:jc w:val="both"/>
+        <w:rPr>
+          <w:rFonts w:ascii="Arial" w:hAnsi="Arial" w:cs="Arial"/>
+          <w:sz w:val="24"/>
+          <w:szCs w:val="24"/>
+        </w:rPr>
+      </w:pPr>
+    </w:p>
+    <w:p>
+      <w:pPr>
+        <w:pStyle w:val="PargrafodaLista"/>
+        <w:ind w:left="851"/>
+        <w:jc w:val="both"/>
+        <w:rPr>
+          <w:rFonts w:ascii="Arial" w:hAnsi="Arial" w:cs="Arial"/>
+          <w:sz w:val="24"/>
+          <w:szCs w:val="24"/>
+        </w:rPr>
+      </w:pPr>
+    </w:p>
+    <w:p>
+      <w:pPr>
+        <w:pStyle w:val="PargrafodaLista"/>
+        <w:numPr>
+          <w:ilvl w:val="0"/>
+          <w:numId w:val="14"/>
+        </w:numPr>
+        <w:ind w:left="851" w:hanging="284"/>
+        <w:jc w:val="both"/>
+        <w:rPr>
+          <w:rFonts w:ascii="Arial" w:hAnsi="Arial" w:cs="Arial"/>
+          <w:sz w:val="24"/>
+          <w:szCs w:val="24"/>
+        </w:rPr>
+      </w:pPr>
+      <w:r>
+        <w:rPr>
+          <w:rFonts w:ascii="Arial" w:hAnsi="Arial" w:cs="Arial"/>
+          <w:sz w:val="24"/>
+          <w:szCs w:val="24"/>
+        </w:rPr>
+        <w:lastRenderedPageBreak/>
+        <w:t xml:space="preserve">Alterar </w:t>
+      </w:r>
+      <w:proofErr w:type="spellStart"/>
+      <w:r>
+        <w:rPr>
+          <w:rFonts w:ascii="Arial" w:hAnsi="Arial" w:cs="Arial"/>
+          <w:sz w:val="24"/>
+          <w:szCs w:val="24"/>
+        </w:rPr>
+        <w:t>Branches</w:t>
+      </w:r>
+      <w:proofErr w:type="spellEnd"/>
+      <w:r>
+        <w:rPr>
+          <w:rFonts w:ascii="Arial" w:hAnsi="Arial" w:cs="Arial"/>
+          <w:sz w:val="24"/>
+          <w:szCs w:val="24"/>
+        </w:rPr>
+        <w:t>:</w:t>
+      </w:r>
+    </w:p>
+    <w:p>
+      <w:pPr>
+        <w:pStyle w:val="PargrafodaLista"/>
+        <w:ind w:left="851"/>
+        <w:jc w:val="both"/>
+        <w:rPr>
+          <w:rFonts w:ascii="Arial" w:hAnsi="Arial" w:cs="Arial"/>
+          <w:sz w:val="24"/>
+          <w:szCs w:val="24"/>
+        </w:rPr>
+      </w:pPr>
+    </w:p>
+    <w:p>
+      <w:pPr>
+        <w:pStyle w:val="PargrafodaLista"/>
+        <w:numPr>
+          <w:ilvl w:val="0"/>
+          <w:numId w:val="19"/>
+        </w:numPr>
+        <w:ind w:left="851" w:hanging="284"/>
+        <w:jc w:val="both"/>
+        <w:rPr>
+          <w:rFonts w:ascii="Arial" w:hAnsi="Arial" w:cs="Arial"/>
+          <w:sz w:val="24"/>
+          <w:szCs w:val="24"/>
+        </w:rPr>
+      </w:pPr>
+      <w:proofErr w:type="spellStart"/>
+      <w:r>
+        <w:rPr>
+          <w:rFonts w:ascii="Arial" w:hAnsi="Arial" w:cs="Arial"/>
+          <w:sz w:val="24"/>
+          <w:szCs w:val="24"/>
+        </w:rPr>
+        <w:t>git</w:t>
+      </w:r>
+      <w:proofErr w:type="spellEnd"/>
+      <w:r>
+        <w:rPr>
+          <w:rFonts w:ascii="Arial" w:hAnsi="Arial" w:cs="Arial"/>
+          <w:sz w:val="24"/>
+          <w:szCs w:val="24"/>
+        </w:rPr>
+        <w:t xml:space="preserve"> </w:t>
+      </w:r>
+      <w:proofErr w:type="spellStart"/>
+      <w:r>
+        <w:rPr>
+          <w:rFonts w:ascii="Arial" w:hAnsi="Arial" w:cs="Arial"/>
+          <w:sz w:val="24"/>
+          <w:szCs w:val="24"/>
+        </w:rPr>
+        <w:t>branch</w:t>
+      </w:r>
+      <w:proofErr w:type="spellEnd"/>
+      <w:r>
+        <w:rPr>
+          <w:rFonts w:ascii="Arial" w:hAnsi="Arial" w:cs="Arial"/>
+          <w:sz w:val="24"/>
+          <w:szCs w:val="24"/>
+        </w:rPr>
+        <w:t xml:space="preserve">: gerencia as </w:t>
+      </w:r>
+      <w:proofErr w:type="spellStart"/>
+      <w:r>
+        <w:rPr>
+          <w:rFonts w:ascii="Arial" w:hAnsi="Arial" w:cs="Arial"/>
+          <w:sz w:val="24"/>
+          <w:szCs w:val="24"/>
+        </w:rPr>
+        <w:t>branches</w:t>
+      </w:r>
+      <w:proofErr w:type="spellEnd"/>
+      <w:r>
+        <w:rPr>
+          <w:rFonts w:ascii="Arial" w:hAnsi="Arial" w:cs="Arial"/>
+          <w:sz w:val="24"/>
+          <w:szCs w:val="24"/>
+        </w:rPr>
+        <w:t xml:space="preserve"> de um repositório;</w:t>
+      </w:r>
+    </w:p>
+    <w:p>
+      <w:pPr>
+        <w:pStyle w:val="PargrafodaLista"/>
+        <w:numPr>
+          <w:ilvl w:val="0"/>
+          <w:numId w:val="19"/>
+        </w:numPr>
+        <w:ind w:left="851" w:hanging="284"/>
+        <w:jc w:val="both"/>
+        <w:rPr>
+          <w:rFonts w:ascii="Arial" w:hAnsi="Arial" w:cs="Arial"/>
+          <w:sz w:val="24"/>
+          <w:szCs w:val="24"/>
+        </w:rPr>
+      </w:pPr>
+      <w:proofErr w:type="spellStart"/>
+      <w:r>
+        <w:rPr>
+          <w:rFonts w:ascii="Arial" w:hAnsi="Arial" w:cs="Arial"/>
+          <w:sz w:val="24"/>
+          <w:szCs w:val="24"/>
+        </w:rPr>
+        <w:t>git</w:t>
+      </w:r>
+      <w:proofErr w:type="spellEnd"/>
+      <w:r>
+        <w:rPr>
+          <w:rFonts w:ascii="Arial" w:hAnsi="Arial" w:cs="Arial"/>
+          <w:sz w:val="24"/>
+          <w:szCs w:val="24"/>
+        </w:rPr>
+        <w:t xml:space="preserve"> checkout: muda de Branch ou volta para algum estado do projeto;</w:t>
+      </w:r>
+    </w:p>
+    <w:p>
+      <w:pPr>
+        <w:pStyle w:val="PargrafodaLista"/>
+        <w:numPr>
+          <w:ilvl w:val="0"/>
+          <w:numId w:val="19"/>
+        </w:numPr>
+        <w:ind w:left="851" w:hanging="284"/>
+        <w:jc w:val="both"/>
+        <w:rPr>
+          <w:rFonts w:ascii="Arial" w:hAnsi="Arial" w:cs="Arial"/>
+          <w:sz w:val="24"/>
+          <w:szCs w:val="24"/>
+        </w:rPr>
+      </w:pPr>
+      <w:proofErr w:type="spellStart"/>
+      <w:r>
+        <w:rPr>
+          <w:rFonts w:ascii="Arial" w:hAnsi="Arial" w:cs="Arial"/>
+          <w:sz w:val="24"/>
+          <w:szCs w:val="24"/>
+        </w:rPr>
+        <w:t>git</w:t>
+      </w:r>
+      <w:proofErr w:type="spellEnd"/>
+      <w:r>
+        <w:rPr>
+          <w:rFonts w:ascii="Arial" w:hAnsi="Arial" w:cs="Arial"/>
+          <w:sz w:val="24"/>
+          <w:szCs w:val="24"/>
+        </w:rPr>
+        <w:t xml:space="preserve"> merge: faz mescla entre </w:t>
+      </w:r>
+      <w:proofErr w:type="spellStart"/>
+      <w:r>
+        <w:rPr>
+          <w:rFonts w:ascii="Arial" w:hAnsi="Arial" w:cs="Arial"/>
+          <w:sz w:val="24"/>
+          <w:szCs w:val="24"/>
+        </w:rPr>
+        <w:t>branchs</w:t>
+      </w:r>
+      <w:proofErr w:type="spellEnd"/>
+      <w:r>
+        <w:rPr>
+          <w:rFonts w:ascii="Arial" w:hAnsi="Arial" w:cs="Arial"/>
+          <w:sz w:val="24"/>
+          <w:szCs w:val="24"/>
+        </w:rPr>
+        <w:t>;</w:t>
+      </w:r>
+    </w:p>
+    <w:p>
+      <w:pPr>
+        <w:pStyle w:val="PargrafodaLista"/>
+        <w:numPr>
+          <w:ilvl w:val="0"/>
+          <w:numId w:val="19"/>
+        </w:numPr>
+        <w:ind w:left="851" w:hanging="284"/>
+        <w:jc w:val="both"/>
+        <w:rPr>
+          <w:rFonts w:ascii="Arial" w:hAnsi="Arial" w:cs="Arial"/>
+          <w:sz w:val="24"/>
+          <w:szCs w:val="24"/>
+        </w:rPr>
+      </w:pPr>
+      <w:proofErr w:type="spellStart"/>
+      <w:r>
+        <w:rPr>
+          <w:rFonts w:ascii="Arial" w:hAnsi="Arial" w:cs="Arial"/>
+          <w:sz w:val="24"/>
+          <w:szCs w:val="24"/>
+        </w:rPr>
+        <w:t>git</w:t>
+      </w:r>
+      <w:proofErr w:type="spellEnd"/>
+      <w:r>
+        <w:rPr>
+          <w:rFonts w:ascii="Arial" w:hAnsi="Arial" w:cs="Arial"/>
+          <w:sz w:val="24"/>
+          <w:szCs w:val="24"/>
+        </w:rPr>
+        <w:t xml:space="preserve"> </w:t>
+      </w:r>
+      <w:proofErr w:type="spellStart"/>
+      <w:r>
+        <w:rPr>
+          <w:rFonts w:ascii="Arial" w:hAnsi="Arial" w:cs="Arial"/>
+          <w:sz w:val="24"/>
+          <w:szCs w:val="24"/>
+        </w:rPr>
+        <w:t>rebase</w:t>
+      </w:r>
+      <w:proofErr w:type="spellEnd"/>
+      <w:r>
+        <w:rPr>
+          <w:rFonts w:ascii="Arial" w:hAnsi="Arial" w:cs="Arial"/>
+          <w:sz w:val="24"/>
+          <w:szCs w:val="24"/>
+        </w:rPr>
+        <w:t xml:space="preserve">: move as </w:t>
+      </w:r>
+      <w:proofErr w:type="spellStart"/>
+      <w:r>
+        <w:rPr>
+          <w:rFonts w:ascii="Arial" w:hAnsi="Arial" w:cs="Arial"/>
+          <w:sz w:val="24"/>
+          <w:szCs w:val="24"/>
+        </w:rPr>
+        <w:t>branches</w:t>
+      </w:r>
+      <w:proofErr w:type="spellEnd"/>
+      <w:r>
+        <w:rPr>
+          <w:rFonts w:ascii="Arial" w:hAnsi="Arial" w:cs="Arial"/>
+          <w:sz w:val="24"/>
+          <w:szCs w:val="24"/>
+        </w:rPr>
+        <w:t>;</w:t>
+      </w:r>
+    </w:p>
+    <w:p>
+      <w:pPr>
+        <w:pStyle w:val="PargrafodaLista"/>
+        <w:numPr>
+          <w:ilvl w:val="0"/>
+          <w:numId w:val="19"/>
+        </w:numPr>
+        <w:ind w:left="851" w:hanging="284"/>
+        <w:jc w:val="both"/>
+        <w:rPr>
+          <w:rFonts w:ascii="Arial" w:hAnsi="Arial" w:cs="Arial"/>
+          <w:sz w:val="24"/>
+          <w:szCs w:val="24"/>
+        </w:rPr>
+      </w:pPr>
+      <w:proofErr w:type="spellStart"/>
+      <w:r>
+        <w:rPr>
+          <w:rFonts w:ascii="Arial" w:hAnsi="Arial" w:cs="Arial"/>
+          <w:sz w:val="24"/>
+          <w:szCs w:val="24"/>
+        </w:rPr>
+        <w:t>git</w:t>
+      </w:r>
+      <w:proofErr w:type="spellEnd"/>
+      <w:r>
+        <w:rPr>
+          <w:rFonts w:ascii="Arial" w:hAnsi="Arial" w:cs="Arial"/>
+          <w:sz w:val="24"/>
+          <w:szCs w:val="24"/>
+        </w:rPr>
+        <w:t xml:space="preserve"> </w:t>
+      </w:r>
+      <w:proofErr w:type="spellStart"/>
+      <w:r>
+        <w:rPr>
+          <w:rFonts w:ascii="Arial" w:hAnsi="Arial" w:cs="Arial"/>
+          <w:sz w:val="24"/>
+          <w:szCs w:val="24"/>
+        </w:rPr>
+        <w:t>stash</w:t>
+      </w:r>
+      <w:proofErr w:type="spellEnd"/>
+      <w:r>
+        <w:rPr>
+          <w:rFonts w:ascii="Arial" w:hAnsi="Arial" w:cs="Arial"/>
+          <w:sz w:val="24"/>
+          <w:szCs w:val="24"/>
+        </w:rPr>
+        <w:t>: arquiva alterações não “</w:t>
+      </w:r>
+      <w:proofErr w:type="spellStart"/>
+      <w:r>
+        <w:rPr>
+          <w:rFonts w:ascii="Arial" w:hAnsi="Arial" w:cs="Arial"/>
+          <w:sz w:val="24"/>
+          <w:szCs w:val="24"/>
+        </w:rPr>
+        <w:t>commitadas</w:t>
+      </w:r>
+      <w:proofErr w:type="spellEnd"/>
+      <w:r>
+        <w:rPr>
+          <w:rFonts w:ascii="Arial" w:hAnsi="Arial" w:cs="Arial"/>
+          <w:sz w:val="24"/>
+          <w:szCs w:val="24"/>
+        </w:rPr>
+        <w:t xml:space="preserve">”, volta para o estado do último </w:t>
+      </w:r>
+      <w:proofErr w:type="spellStart"/>
+      <w:r>
+        <w:rPr>
+          <w:rFonts w:ascii="Arial" w:hAnsi="Arial" w:cs="Arial"/>
+          <w:sz w:val="24"/>
+          <w:szCs w:val="24"/>
+        </w:rPr>
+        <w:t>commit</w:t>
+      </w:r>
+      <w:proofErr w:type="spellEnd"/>
+      <w:r>
+        <w:rPr>
+          <w:rFonts w:ascii="Arial" w:hAnsi="Arial" w:cs="Arial"/>
+          <w:sz w:val="24"/>
+          <w:szCs w:val="24"/>
+        </w:rPr>
+        <w:t>, guardando as alterações adicionais.</w:t>
+      </w:r>
+    </w:p>
+    <w:p>
+      <w:pPr>
+        <w:pStyle w:val="PargrafodaLista"/>
+        <w:ind w:left="1800" w:firstLine="851"/>
+        <w:jc w:val="both"/>
+        <w:rPr>
+          <w:rFonts w:ascii="Arial" w:hAnsi="Arial" w:cs="Arial"/>
+          <w:sz w:val="24"/>
+          <w:szCs w:val="24"/>
+        </w:rPr>
+      </w:pPr>
+    </w:p>
+    <w:p>
+      <w:pPr>
+        <w:pStyle w:val="PargrafodaLista"/>
+        <w:ind w:left="0" w:firstLine="851"/>
+        <w:jc w:val="both"/>
+        <w:rPr>
+          <w:rFonts w:ascii="Arial" w:hAnsi="Arial" w:cs="Arial"/>
+          <w:sz w:val="24"/>
+          <w:szCs w:val="24"/>
+        </w:rPr>
+      </w:pPr>
+      <w:r>
+        <w:rPr>
+          <w:rFonts w:ascii="Arial" w:hAnsi="Arial" w:cs="Arial"/>
+          <w:sz w:val="24"/>
+          <w:szCs w:val="24"/>
+        </w:rPr>
+        <w:t xml:space="preserve">Além dos comandos, no </w:t>
+      </w:r>
+      <w:proofErr w:type="spellStart"/>
+      <w:r>
+        <w:rPr>
+          <w:rFonts w:ascii="Arial" w:hAnsi="Arial" w:cs="Arial"/>
+          <w:sz w:val="24"/>
+          <w:szCs w:val="24"/>
+        </w:rPr>
+        <w:t>Git</w:t>
+      </w:r>
+      <w:proofErr w:type="spellEnd"/>
+      <w:r>
+        <w:rPr>
+          <w:rFonts w:ascii="Arial" w:hAnsi="Arial" w:cs="Arial"/>
+          <w:sz w:val="24"/>
+          <w:szCs w:val="24"/>
+        </w:rPr>
+        <w:t xml:space="preserve"> existem as </w:t>
+      </w:r>
+      <w:proofErr w:type="spellStart"/>
+      <w:r>
+        <w:rPr>
+          <w:rFonts w:ascii="Arial" w:hAnsi="Arial" w:cs="Arial"/>
+          <w:sz w:val="24"/>
+          <w:szCs w:val="24"/>
+        </w:rPr>
+        <w:t>tags</w:t>
+      </w:r>
+      <w:proofErr w:type="spellEnd"/>
+      <w:r>
+        <w:rPr>
+          <w:rFonts w:ascii="Arial" w:hAnsi="Arial" w:cs="Arial"/>
+          <w:sz w:val="24"/>
+          <w:szCs w:val="24"/>
+        </w:rPr>
+        <w:t xml:space="preserve">, elas são como fotos de um determinado momento de um repositório, que também servem para ajudar a identificar a origem da falha em um código, e funcionam como apontadores fixos para um </w:t>
+      </w:r>
+      <w:proofErr w:type="spellStart"/>
+      <w:r>
+        <w:rPr>
+          <w:rFonts w:ascii="Arial" w:hAnsi="Arial" w:cs="Arial"/>
+          <w:sz w:val="24"/>
+          <w:szCs w:val="24"/>
+        </w:rPr>
+        <w:t>commit</w:t>
+      </w:r>
+      <w:proofErr w:type="spellEnd"/>
+      <w:r>
+        <w:rPr>
+          <w:rFonts w:ascii="Arial" w:hAnsi="Arial" w:cs="Arial"/>
+          <w:sz w:val="24"/>
+          <w:szCs w:val="24"/>
+        </w:rPr>
+        <w:t xml:space="preserve"> específico, e não avançam com novos </w:t>
+      </w:r>
+      <w:proofErr w:type="spellStart"/>
+      <w:r>
+        <w:rPr>
+          <w:rFonts w:ascii="Arial" w:hAnsi="Arial" w:cs="Arial"/>
+          <w:sz w:val="24"/>
+          <w:szCs w:val="24"/>
+        </w:rPr>
+        <w:t>commits</w:t>
+      </w:r>
+      <w:proofErr w:type="spellEnd"/>
+      <w:r>
+        <w:rPr>
+          <w:rFonts w:ascii="Arial" w:hAnsi="Arial" w:cs="Arial"/>
+          <w:sz w:val="24"/>
+          <w:szCs w:val="24"/>
+        </w:rPr>
+        <w:t>.</w:t>
+      </w:r>
+    </w:p>
+    <w:p>
+      <w:pPr>
+        <w:ind w:firstLine="851"/>
+        <w:jc w:val="both"/>
+        <w:rPr>
+          <w:rFonts w:ascii="Arial" w:hAnsi="Arial" w:cs="Arial"/>
+          <w:sz w:val="24"/>
+          <w:szCs w:val="24"/>
+        </w:rPr>
+      </w:pPr>
+      <w:r>
+        <w:rPr>
+          <w:rFonts w:ascii="Arial" w:hAnsi="Arial" w:cs="Arial"/>
+          <w:sz w:val="24"/>
+          <w:szCs w:val="24"/>
+        </w:rPr>
+        <w:t xml:space="preserve">Vimos também que a plataforma web mais utilizada quando se trata de </w:t>
+      </w:r>
+      <w:proofErr w:type="spellStart"/>
+      <w:r>
+        <w:rPr>
+          <w:rFonts w:ascii="Arial" w:hAnsi="Arial" w:cs="Arial"/>
+          <w:sz w:val="24"/>
+          <w:szCs w:val="24"/>
+        </w:rPr>
+        <w:t>Git</w:t>
+      </w:r>
+      <w:proofErr w:type="spellEnd"/>
+      <w:r>
+        <w:rPr>
+          <w:rFonts w:ascii="Arial" w:hAnsi="Arial" w:cs="Arial"/>
+          <w:sz w:val="24"/>
+          <w:szCs w:val="24"/>
+        </w:rPr>
+        <w:t>, é a GitHub, devido a facilidade que ela permite ao trabalho em equipe, por qualquer integrante, tendo internet conseguir acessar os arquivos de um determinado projeto sem maiores problemas. E por ser uma espécie de rede social, é possível interagir com pessoas e os seus trabalhos.</w:t>
+      </w:r>
+    </w:p>
+    <w:p>
+      <w:pPr>
+        <w:ind w:firstLine="851"/>
+        <w:jc w:val="both"/>
+        <w:rPr>
+          <w:rFonts w:ascii="Arial" w:hAnsi="Arial" w:cs="Arial"/>
+          <w:sz w:val="24"/>
+          <w:szCs w:val="24"/>
+        </w:rPr>
+      </w:pPr>
+      <w:r>
+        <w:rPr>
+          <w:rFonts w:ascii="Arial" w:hAnsi="Arial" w:cs="Arial"/>
+          <w:sz w:val="24"/>
+          <w:szCs w:val="24"/>
+        </w:rPr>
+        <w:t>No GitHub, existe também os releases, que são as versões das aplicações disponíveis, e contribuem para a disponibilização do que seria na linguagem mais popular, a versão atualizada da aplicação.</w:t>
+      </w:r>
+    </w:p>
+    <w:p>
+      <w:pPr>
+        <w:ind w:firstLine="851"/>
+        <w:jc w:val="both"/>
+        <w:rPr>
+          <w:rFonts w:ascii="Arial" w:hAnsi="Arial" w:cs="Arial"/>
+          <w:sz w:val="24"/>
+          <w:szCs w:val="24"/>
+        </w:rPr>
+      </w:pPr>
+      <w:r>
+        <w:rPr>
+          <w:rFonts w:ascii="Arial" w:hAnsi="Arial" w:cs="Arial"/>
+          <w:sz w:val="24"/>
+          <w:szCs w:val="24"/>
+        </w:rPr>
+        <w:t xml:space="preserve">Além do GitHub, existem outras plataformas como o </w:t>
+      </w:r>
+      <w:proofErr w:type="spellStart"/>
+      <w:r>
+        <w:rPr>
+          <w:rFonts w:ascii="Arial" w:hAnsi="Arial" w:cs="Arial"/>
+          <w:sz w:val="24"/>
+          <w:szCs w:val="24"/>
+        </w:rPr>
+        <w:t>GitLab</w:t>
+      </w:r>
+      <w:proofErr w:type="spellEnd"/>
+      <w:r>
+        <w:rPr>
+          <w:rFonts w:ascii="Arial" w:hAnsi="Arial" w:cs="Arial"/>
+          <w:sz w:val="24"/>
+          <w:szCs w:val="24"/>
+        </w:rPr>
+        <w:t xml:space="preserve"> e </w:t>
+      </w:r>
+      <w:proofErr w:type="spellStart"/>
+      <w:r>
+        <w:rPr>
+          <w:rFonts w:ascii="Arial" w:hAnsi="Arial" w:cs="Arial"/>
+          <w:sz w:val="24"/>
+          <w:szCs w:val="24"/>
+        </w:rPr>
+        <w:t>Bitbucker</w:t>
+      </w:r>
+      <w:proofErr w:type="spellEnd"/>
+      <w:r>
+        <w:rPr>
+          <w:rFonts w:ascii="Arial" w:hAnsi="Arial" w:cs="Arial"/>
+          <w:sz w:val="24"/>
+          <w:szCs w:val="24"/>
+        </w:rPr>
+        <w:t xml:space="preserve">, que também facilitam a interação com os repositórios, pela adição de funcionalidades, e permitem identificar problemas, e rever códigos e também realizar integração continua e entrega continua. Por isso, não é de se estranhar que por essas e outras, o </w:t>
+      </w:r>
+      <w:proofErr w:type="spellStart"/>
+      <w:r>
+        <w:rPr>
+          <w:rFonts w:ascii="Arial" w:hAnsi="Arial" w:cs="Arial"/>
+          <w:sz w:val="24"/>
+          <w:szCs w:val="24"/>
+        </w:rPr>
+        <w:t>Git</w:t>
+      </w:r>
+      <w:proofErr w:type="spellEnd"/>
+      <w:r>
+        <w:rPr>
+          <w:rFonts w:ascii="Arial" w:hAnsi="Arial" w:cs="Arial"/>
+          <w:sz w:val="24"/>
+          <w:szCs w:val="24"/>
+        </w:rPr>
+        <w:t xml:space="preserve"> só tende a evoluir e revolucionar o mercado de desenvolvedores, pela facilidade de lidar com grandes projetos, por ser dinâmico e robusto.</w:t>
+      </w:r>
+    </w:p>
+    <w:p>
+      <w:pPr>
+        <w:ind w:firstLine="851"/>
+        <w:jc w:val="both"/>
+        <w:rPr>
+          <w:rFonts w:ascii="Arial" w:hAnsi="Arial" w:cs="Arial"/>
+          <w:sz w:val="24"/>
+          <w:szCs w:val="24"/>
+        </w:rPr>
+      </w:pPr>
+      <w:r>
+        <w:rPr>
+          <w:rFonts w:ascii="Arial" w:hAnsi="Arial" w:cs="Arial"/>
+          <w:sz w:val="24"/>
+          <w:szCs w:val="24"/>
+        </w:rPr>
+        <w:br/>
+      </w:r>
+    </w:p>
+    <w:p>
+      <w:pPr>
+        <w:ind w:firstLine="851"/>
+        <w:jc w:val="both"/>
+        <w:rPr>
+          <w:rFonts w:ascii="Arial" w:hAnsi="Arial" w:cs="Arial"/>
+          <w:sz w:val="24"/>
+          <w:szCs w:val="24"/>
+        </w:rPr>
+      </w:pPr>
+    </w:p>
+    <w:p>
+      <w:pPr>
+        <w:jc w:val="both"/>
+        <w:rPr>
+          <w:rFonts w:ascii="Arial" w:hAnsi="Arial" w:cs="Arial"/>
+          <w:sz w:val="24"/>
+          <w:szCs w:val="24"/>
+        </w:rPr>
+      </w:pPr>
+    </w:p>
+    <w:p>
+      <w:pPr>
+        <w:jc w:val="both"/>
+        <w:rPr>
+          <w:rFonts w:ascii="Arial" w:hAnsi="Arial" w:cs="Arial"/>
+          <w:sz w:val="24"/>
+          <w:szCs w:val="24"/>
+        </w:rPr>
+      </w:pPr>
+    </w:p>
+    <w:p>
+      <w:pPr>
+        <w:ind w:firstLine="851"/>
+        <w:jc w:val="both"/>
+        <w:rPr>
+          <w:rFonts w:ascii="Arial" w:hAnsi="Arial" w:cs="Arial"/>
+          <w:sz w:val="24"/>
+          <w:szCs w:val="24"/>
+        </w:rPr>
+      </w:pPr>
+    </w:p>
+    <w:p>
+      <w:pPr>
+        <w:ind w:firstLine="0"/>
+        <w:jc w:val="both"/>
+        <w:rPr>
+          <w:rFonts w:ascii="Arial" w:hAnsi="Arial" w:cs="Arial"/>
+          <w:b/>
+          <w:bCs/>
+          <w:sz w:val="24"/>
+          <w:szCs w:val="24"/>
+        </w:rPr>
+      </w:pPr>
+      <w:r>
+        <w:rPr>
+          <w:rFonts w:ascii="Arial" w:hAnsi="Arial" w:cs="Arial"/>
+          <w:b/>
+          <w:bCs/>
+          <w:sz w:val="24"/>
+          <w:szCs w:val="24"/>
+        </w:rPr>
+        <w:lastRenderedPageBreak/>
+        <w:t>REFERÊNCIAS BIBLIOGRÁFICAS</w:t>
+      </w:r>
+    </w:p>
+    <w:p>
+      <w:pPr>
+        <w:ind w:firstLine="851"/>
+        <w:jc w:val="both"/>
+        <w:rPr>
+          <w:rFonts w:ascii="Arial" w:hAnsi="Arial" w:cs="Arial"/>
+          <w:b/>
+          <w:bCs/>
+          <w:sz w:val="24"/>
+          <w:szCs w:val="24"/>
+        </w:rPr>
+      </w:pPr>
+    </w:p>
+    <w:p>
+      <w:pPr>
+        <w:ind w:firstLine="851"/>
+        <w:jc w:val="both"/>
+        <w:rPr>
+          <w:rFonts w:ascii="Arial" w:hAnsi="Arial" w:cs="Arial"/>
+          <w:sz w:val="24"/>
+          <w:szCs w:val="24"/>
+        </w:rPr>
+      </w:pPr>
+      <w:r>
+        <w:rPr>
+          <w:rFonts w:ascii="Arial" w:hAnsi="Arial" w:cs="Arial"/>
+          <w:sz w:val="24"/>
+          <w:szCs w:val="24"/>
+        </w:rPr>
+        <w:t>3 Versionamento de código. Disponível em: &lt;https://prdm0.github.io/aulas_computacional/versionamento-de-c%C3%B3digo.html&gt;. Acesso em: 28 jun. 2024.</w:t>
+      </w:r>
+    </w:p>
+    <w:p>
+      <w:pPr>
+        <w:ind w:firstLine="851"/>
+        <w:jc w:val="both"/>
+        <w:rPr>
+          <w:rFonts w:ascii="Arial" w:hAnsi="Arial" w:cs="Arial"/>
+          <w:sz w:val="24"/>
+          <w:szCs w:val="24"/>
+        </w:rPr>
+      </w:pPr>
+    </w:p>
+    <w:p>
+      <w:pPr>
+        <w:ind w:firstLine="851"/>
+        <w:jc w:val="both"/>
+        <w:rPr>
+          <w:rFonts w:ascii="Arial" w:hAnsi="Arial" w:cs="Arial"/>
+          <w:sz w:val="24"/>
+          <w:szCs w:val="24"/>
+        </w:rPr>
+      </w:pPr>
+      <w:r>
+        <w:rPr>
+          <w:rFonts w:ascii="Arial" w:hAnsi="Arial" w:cs="Arial"/>
+          <w:sz w:val="24"/>
+          <w:szCs w:val="24"/>
+        </w:rPr>
+        <w:t xml:space="preserve">ATLASSIAN. </w:t>
+      </w:r>
+      <w:proofErr w:type="spellStart"/>
+      <w:r>
+        <w:rPr>
+          <w:rFonts w:ascii="Arial" w:hAnsi="Arial" w:cs="Arial"/>
+          <w:sz w:val="24"/>
+          <w:szCs w:val="24"/>
+        </w:rPr>
+        <w:t>Git</w:t>
+      </w:r>
+      <w:proofErr w:type="spellEnd"/>
+      <w:r>
+        <w:rPr>
+          <w:rFonts w:ascii="Arial" w:hAnsi="Arial" w:cs="Arial"/>
+          <w:sz w:val="24"/>
+          <w:szCs w:val="24"/>
+        </w:rPr>
+        <w:t xml:space="preserve"> </w:t>
+      </w:r>
+      <w:proofErr w:type="spellStart"/>
+      <w:r>
+        <w:rPr>
+          <w:rFonts w:ascii="Arial" w:hAnsi="Arial" w:cs="Arial"/>
+          <w:sz w:val="24"/>
+          <w:szCs w:val="24"/>
+        </w:rPr>
+        <w:t>commit</w:t>
+      </w:r>
+      <w:proofErr w:type="spellEnd"/>
+      <w:r>
+        <w:rPr>
+          <w:rFonts w:ascii="Arial" w:hAnsi="Arial" w:cs="Arial"/>
+          <w:sz w:val="24"/>
+          <w:szCs w:val="24"/>
+        </w:rPr>
+        <w:t>. Disponível em: &lt;https://www.atlassian.com/br/git/tutorials/saving-changes/git-commit&gt;. Acesso em: 28 jun. 2024a.</w:t>
+      </w:r>
+    </w:p>
+    <w:p>
+      <w:pPr>
+        <w:ind w:firstLine="851"/>
+        <w:jc w:val="both"/>
+        <w:rPr>
+          <w:rFonts w:ascii="Arial" w:hAnsi="Arial" w:cs="Arial"/>
+          <w:sz w:val="24"/>
+          <w:szCs w:val="24"/>
+        </w:rPr>
+      </w:pPr>
+    </w:p>
+    <w:p>
+      <w:pPr>
+        <w:ind w:firstLine="851"/>
+        <w:jc w:val="both"/>
+        <w:rPr>
+          <w:rFonts w:ascii="Arial" w:hAnsi="Arial" w:cs="Arial"/>
+          <w:sz w:val="24"/>
+          <w:szCs w:val="24"/>
+        </w:rPr>
+      </w:pPr>
+      <w:r>
+        <w:rPr>
+          <w:rFonts w:ascii="Arial" w:hAnsi="Arial" w:cs="Arial"/>
+          <w:sz w:val="24"/>
+          <w:szCs w:val="24"/>
+        </w:rPr>
+        <w:t>ATLASSIAN. O que é um sistema distribuído? Disponível em: &lt;https://www.atlassian.com/br/microservices/microservices-architecture/distributed-architecture&gt;. Acesso em: 28 jun. 2024b.</w:t>
+      </w:r>
+    </w:p>
+    <w:p>
+      <w:pPr>
+        <w:ind w:firstLine="851"/>
+        <w:jc w:val="both"/>
+        <w:rPr>
+          <w:rFonts w:ascii="Arial" w:hAnsi="Arial" w:cs="Arial"/>
+          <w:sz w:val="24"/>
+          <w:szCs w:val="24"/>
+        </w:rPr>
+      </w:pPr>
+    </w:p>
+    <w:p>
+      <w:pPr>
+        <w:ind w:firstLine="851"/>
+        <w:jc w:val="both"/>
+        <w:rPr>
+          <w:rFonts w:ascii="Arial" w:hAnsi="Arial" w:cs="Arial"/>
+          <w:sz w:val="24"/>
+          <w:szCs w:val="24"/>
+        </w:rPr>
+      </w:pPr>
+      <w:r>
+        <w:rPr>
+          <w:rFonts w:ascii="Arial" w:hAnsi="Arial" w:cs="Arial"/>
+          <w:sz w:val="24"/>
+          <w:szCs w:val="24"/>
+        </w:rPr>
+        <w:t>MARCELA. Versionamento de código: entenda o que é e porque é importante. Disponível em: &lt;https://awari.com.br/versionamento-de-codigo/?utm_source=blog&amp;utm_campaign=projeto+blog&amp;utm_medium=Versionamento%20de%20c%C3%B3digo:%20entenda%20o%20que%20%C3%A9%20e%20porque%20%C3%A9%20importante&gt;. Acesso em: 28 jun. 2024.</w:t>
+      </w:r>
+    </w:p>
+    <w:p>
+      <w:pPr>
+        <w:ind w:firstLine="851"/>
+        <w:jc w:val="both"/>
+        <w:rPr>
+          <w:rFonts w:ascii="Arial" w:hAnsi="Arial" w:cs="Arial"/>
+          <w:sz w:val="24"/>
+          <w:szCs w:val="24"/>
+        </w:rPr>
+      </w:pPr>
+    </w:p>
+    <w:p>
+      <w:pPr>
+        <w:ind w:firstLine="851"/>
+        <w:jc w:val="both"/>
+        <w:rPr>
+          <w:rFonts w:ascii="Arial" w:hAnsi="Arial" w:cs="Arial"/>
+          <w:sz w:val="24"/>
+          <w:szCs w:val="24"/>
+        </w:rPr>
+      </w:pPr>
+      <w:r>
+        <w:rPr>
+          <w:rFonts w:ascii="Arial" w:hAnsi="Arial" w:cs="Arial"/>
+          <w:sz w:val="24"/>
+          <w:szCs w:val="24"/>
+        </w:rPr>
+        <w:t>MARKETING ZUP. Versionamento Semântico. Disponível em: &lt;https://www.zup.com.br/blog/versionamento-</w:t>
+      </w:r>
+      <w:proofErr w:type="spellStart"/>
+      <w:r>
+        <w:rPr>
+          <w:rFonts w:ascii="Arial" w:hAnsi="Arial" w:cs="Arial"/>
+          <w:sz w:val="24"/>
+          <w:szCs w:val="24"/>
+        </w:rPr>
+        <w:t>semantico</w:t>
+      </w:r>
+      <w:proofErr w:type="spellEnd"/>
+      <w:r>
+        <w:rPr>
+          <w:rFonts w:ascii="Arial" w:hAnsi="Arial" w:cs="Arial"/>
+          <w:sz w:val="24"/>
+          <w:szCs w:val="24"/>
+        </w:rPr>
+        <w:t>&gt;. Acesso em: 28 jun. 2024.</w:t>
+      </w:r>
+    </w:p>
+    <w:p>
+      <w:pPr>
+        <w:ind w:firstLine="851"/>
+        <w:jc w:val="both"/>
+        <w:rPr>
+          <w:rFonts w:ascii="Arial" w:hAnsi="Arial" w:cs="Arial"/>
+          <w:sz w:val="24"/>
+          <w:szCs w:val="24"/>
+        </w:rPr>
+      </w:pPr>
+      <w:r>
+        <w:rPr>
+          <w:rFonts w:ascii="Arial" w:hAnsi="Arial" w:cs="Arial"/>
+          <w:sz w:val="24"/>
+          <w:szCs w:val="24"/>
+        </w:rPr>
+        <w:t>ROSSI, T. GIT: História, Evolução e Aplicações. Disponível em: &lt;https://www.dio.me/articles/git-historia-evolucao-e-aplicacoes&gt;. Acesso em: 28 jun. 2024.</w:t>
+      </w:r>
+    </w:p>
+    <w:p>
+      <w:pPr>
+        <w:ind w:firstLine="851"/>
+        <w:jc w:val="both"/>
+        <w:rPr>
+          <w:rFonts w:ascii="Arial" w:hAnsi="Arial" w:cs="Arial"/>
+          <w:sz w:val="24"/>
+          <w:szCs w:val="24"/>
+        </w:rPr>
+      </w:pPr>
+    </w:p>
+    <w:p>
+      <w:pPr>
+        <w:ind w:firstLine="851"/>
+        <w:jc w:val="both"/>
+        <w:rPr>
+          <w:rFonts w:ascii="Arial" w:hAnsi="Arial" w:cs="Arial"/>
+          <w:sz w:val="24"/>
+          <w:szCs w:val="24"/>
+        </w:rPr>
+      </w:pPr>
+      <w:r>
+        <w:rPr>
+          <w:rFonts w:ascii="Arial" w:hAnsi="Arial" w:cs="Arial"/>
+          <w:sz w:val="24"/>
+          <w:szCs w:val="24"/>
+        </w:rPr>
+        <w:t xml:space="preserve">SANTANA, R. </w:t>
+      </w:r>
+      <w:proofErr w:type="spellStart"/>
+      <w:r>
+        <w:rPr>
+          <w:rFonts w:ascii="Arial" w:hAnsi="Arial" w:cs="Arial"/>
+          <w:sz w:val="24"/>
+          <w:szCs w:val="24"/>
+        </w:rPr>
+        <w:t>Git</w:t>
+      </w:r>
+      <w:proofErr w:type="spellEnd"/>
+      <w:r>
+        <w:rPr>
+          <w:rFonts w:ascii="Arial" w:hAnsi="Arial" w:cs="Arial"/>
+          <w:sz w:val="24"/>
+          <w:szCs w:val="24"/>
+        </w:rPr>
+        <w:t>: entenda conceitos básicos sobre o sistema. Disponível em: &lt;https://www.lumis.com.br/a-lumis/blog/git-conceitos-basicos.htm&gt;. Acesso em: 28 jun. 2024.</w:t>
+      </w:r>
+    </w:p>
+    <w:p>
+      <w:pPr>
+        <w:ind w:firstLine="851"/>
+        <w:jc w:val="both"/>
+        <w:rPr>
+          <w:rFonts w:ascii="Arial" w:hAnsi="Arial" w:cs="Arial"/>
+          <w:sz w:val="24"/>
+          <w:szCs w:val="24"/>
+        </w:rPr>
+      </w:pPr>
+    </w:p>
+    <w:p>
+      <w:pPr>
+        <w:ind w:firstLine="851"/>
+        <w:jc w:val="both"/>
+        <w:rPr>
+          <w:rFonts w:ascii="Arial" w:hAnsi="Arial" w:cs="Arial"/>
+          <w:sz w:val="24"/>
+          <w:szCs w:val="24"/>
+        </w:rPr>
+      </w:pPr>
+      <w:r>
+        <w:rPr>
+          <w:rFonts w:ascii="Arial" w:hAnsi="Arial" w:cs="Arial"/>
+          <w:sz w:val="24"/>
+          <w:szCs w:val="24"/>
+        </w:rPr>
+        <w:t>Disponível em: &lt;https://mundododev.com.br/2024/01/02/c-tipos-de-sistemas-de-controle-de-versao-centralizado-vs-distribuido/&gt;. Acesso em: 28 jun. 2024a.</w:t>
+      </w:r>
+    </w:p>
+    <w:p>
+      <w:pPr>
+        <w:ind w:firstLine="851"/>
+        <w:jc w:val="both"/>
+        <w:rPr>
+          <w:rFonts w:ascii="Arial" w:hAnsi="Arial" w:cs="Arial"/>
+          <w:sz w:val="24"/>
+          <w:szCs w:val="24"/>
+        </w:rPr>
+      </w:pPr>
+    </w:p>
+    <w:p>
+      <w:pPr>
+        <w:ind w:firstLine="851"/>
+        <w:jc w:val="both"/>
+        <w:rPr>
+          <w:rFonts w:ascii="Arial" w:hAnsi="Arial" w:cs="Arial"/>
+          <w:sz w:val="24"/>
+          <w:szCs w:val="24"/>
+        </w:rPr>
+      </w:pPr>
+      <w:r>
+        <w:rPr>
+          <w:rFonts w:ascii="Arial" w:hAnsi="Arial" w:cs="Arial"/>
+          <w:sz w:val="24"/>
+          <w:szCs w:val="24"/>
+        </w:rPr>
+        <w:lastRenderedPageBreak/>
+        <w:t>Disponível em: &lt;http://www2.ic.uff.br/~</w:t>
+      </w:r>
+      <w:proofErr w:type="spellStart"/>
+      <w:r>
+        <w:rPr>
+          <w:rFonts w:ascii="Arial" w:hAnsi="Arial" w:cs="Arial"/>
+          <w:sz w:val="24"/>
+          <w:szCs w:val="24"/>
+        </w:rPr>
+        <w:t>ilaim</w:t>
+      </w:r>
+      <w:proofErr w:type="spellEnd"/>
+      <w:r>
+        <w:rPr>
+          <w:rFonts w:ascii="Arial" w:hAnsi="Arial" w:cs="Arial"/>
+          <w:sz w:val="24"/>
+          <w:szCs w:val="24"/>
+        </w:rPr>
+        <w:t>/repeticao1.pdf&gt;. Acesso em: 28 jun. 2024b.</w:t>
+      </w:r>
+    </w:p>
+    <w:p>
+      <w:pPr>
+        <w:ind w:firstLine="851"/>
+        <w:jc w:val="both"/>
+        <w:rPr>
+          <w:rFonts w:ascii="Arial" w:hAnsi="Arial" w:cs="Arial"/>
+          <w:sz w:val="24"/>
+          <w:szCs w:val="24"/>
+        </w:rPr>
+      </w:pPr>
+    </w:p>
+    <w:p>
+      <w:pPr>
+        <w:ind w:firstLine="851"/>
+        <w:jc w:val="both"/>
+        <w:rPr>
+          <w:rFonts w:ascii="Arial" w:hAnsi="Arial" w:cs="Arial"/>
+          <w:sz w:val="24"/>
+          <w:szCs w:val="24"/>
+        </w:rPr>
+      </w:pPr>
+      <w:r>
+        <w:rPr>
+          <w:rFonts w:ascii="Arial" w:hAnsi="Arial" w:cs="Arial"/>
+          <w:sz w:val="24"/>
+          <w:szCs w:val="24"/>
+        </w:rPr>
+        <w:t>Disponível em: &lt;https://napoleon.com.br/glossario/o-que-e-git-staging-area/#:~:text=A%20Git%20Staging%20Area%20%C3%A9,serem%20inclu%C3%ADdos%20no%20pr%C3%B3ximo%20commit.&gt;. Acesso em: 28 jun. 2024c.</w:t>
+      </w:r>
+    </w:p>
+    <w:p>
+      <w:pPr>
+        <w:ind w:firstLine="851"/>
+        <w:jc w:val="both"/>
+        <w:rPr>
+          <w:rFonts w:ascii="Arial" w:hAnsi="Arial" w:cs="Arial"/>
+          <w:sz w:val="24"/>
+          <w:szCs w:val="24"/>
+        </w:rPr>
+      </w:pPr>
+    </w:p>
+    <w:p>
+      <w:pPr>
+        <w:ind w:firstLine="851"/>
+        <w:jc w:val="both"/>
+        <w:rPr>
+          <w:rFonts w:ascii="Arial" w:hAnsi="Arial" w:cs="Arial"/>
+          <w:sz w:val="24"/>
+          <w:szCs w:val="24"/>
+        </w:rPr>
+      </w:pPr>
+      <w:r>
+        <w:rPr>
+          <w:rFonts w:ascii="Arial" w:hAnsi="Arial" w:cs="Arial"/>
+          <w:sz w:val="24"/>
+          <w:szCs w:val="24"/>
+        </w:rPr>
+        <w:t>Disponível em: &lt;https://www.telecom.uff.br/pet/petws/downloads/apostilas/GIT.pdf&gt;. Acesso em: 28 jun. 2024d.</w:t>
+      </w:r>
+    </w:p>
+    <w:p>
+      <w:pPr>
+        <w:ind w:firstLine="851"/>
+        <w:jc w:val="both"/>
+        <w:rPr>
+          <w:rFonts w:ascii="Arial" w:hAnsi="Arial" w:cs="Arial"/>
+          <w:sz w:val="24"/>
+          <w:szCs w:val="24"/>
+        </w:rPr>
+      </w:pPr>
+    </w:p>
+    <w:p>
+      <w:pPr>
+        <w:ind w:firstLine="851"/>
+        <w:jc w:val="both"/>
+        <w:rPr>
+          <w:rFonts w:ascii="Arial" w:hAnsi="Arial" w:cs="Arial"/>
+          <w:sz w:val="24"/>
+          <w:szCs w:val="24"/>
+        </w:rPr>
+      </w:pPr>
+      <w:r>
+        <w:rPr>
+          <w:rFonts w:ascii="Arial" w:hAnsi="Arial" w:cs="Arial"/>
+          <w:sz w:val="24"/>
+          <w:szCs w:val="24"/>
+        </w:rPr>
+        <w:t xml:space="preserve">DAVI FERREIRA SANTIAGO, FELIPE MEIRELES LEONEL, JOÃO VITOR SAADE SIMÃO. GIT INIT - Uma introdução ao controle de versão com </w:t>
+      </w:r>
+      <w:proofErr w:type="spellStart"/>
+      <w:r>
+        <w:rPr>
+          <w:rFonts w:ascii="Arial" w:hAnsi="Arial" w:cs="Arial"/>
+          <w:sz w:val="24"/>
+          <w:szCs w:val="24"/>
+        </w:rPr>
+        <w:t>Git</w:t>
+      </w:r>
+      <w:proofErr w:type="spellEnd"/>
+      <w:r>
+        <w:rPr>
+          <w:rFonts w:ascii="Arial" w:hAnsi="Arial" w:cs="Arial"/>
+          <w:sz w:val="24"/>
+          <w:szCs w:val="24"/>
+        </w:rPr>
+        <w:t>. Universidade Federal de Minas Gerais, Escola de Engenharia, Bloco 3, Sala 1050.: PETEE-MG, 2023.</w:t>
+      </w:r>
+    </w:p>
+    <w:p>
+      <w:pPr>
+        <w:ind w:firstLine="851"/>
+        <w:jc w:val="both"/>
+        <w:rPr>
+          <w:rFonts w:ascii="Arial" w:hAnsi="Arial" w:cs="Arial"/>
+          <w:sz w:val="24"/>
+          <w:szCs w:val="24"/>
+        </w:rPr>
+      </w:pPr>
+    </w:p>
+    <w:p>
+      <w:pPr>
+        <w:ind w:firstLine="851"/>
+        <w:rPr>
+          <w:rFonts w:ascii="Arial" w:hAnsi="Arial" w:cs="Arial"/>
+          <w:sz w:val="24"/>
+          <w:szCs w:val="24"/>
+        </w:rPr>
+      </w:pPr>
+      <w:r>
+        <w:rPr>
+          <w:rFonts w:ascii="Arial" w:hAnsi="Arial" w:cs="Arial"/>
+          <w:sz w:val="24"/>
+          <w:szCs w:val="24"/>
+        </w:rPr>
+        <w:t>Criando release no GitHub. Disponível em: &lt;https://treinaweb.com.br/blog/criando-release-no-</w:t>
+      </w:r>
+      <w:proofErr w:type="spellStart"/>
+      <w:r>
+        <w:rPr>
+          <w:rFonts w:ascii="Arial" w:hAnsi="Arial" w:cs="Arial"/>
+          <w:sz w:val="24"/>
+          <w:szCs w:val="24"/>
+        </w:rPr>
+        <w:t>github</w:t>
+      </w:r>
+      <w:proofErr w:type="spellEnd"/>
+      <w:r>
+        <w:rPr>
+          <w:rFonts w:ascii="Arial" w:hAnsi="Arial" w:cs="Arial"/>
+          <w:sz w:val="24"/>
+          <w:szCs w:val="24"/>
+        </w:rPr>
+        <w:t>&gt;. Acesso em: 28 jun. 2024.</w:t>
+      </w:r>
+    </w:p>
+    <w:p>
+      <w:pPr>
+        <w:ind w:firstLine="851"/>
+        <w:rPr>
+          <w:rFonts w:ascii="Arial" w:hAnsi="Arial" w:cs="Arial"/>
+          <w:sz w:val="24"/>
+          <w:szCs w:val="24"/>
+        </w:rPr>
+      </w:pPr>
+    </w:p>
+    <w:p>
+      <w:pPr>
+        <w:ind w:firstLine="851"/>
+        <w:rPr>
+          <w:rFonts w:ascii="Arial" w:hAnsi="Arial" w:cs="Arial"/>
+          <w:sz w:val="24"/>
+          <w:szCs w:val="24"/>
+        </w:rPr>
+      </w:pPr>
+      <w:r>
+        <w:rPr>
+          <w:rFonts w:ascii="Arial" w:hAnsi="Arial" w:cs="Arial"/>
+          <w:sz w:val="24"/>
+          <w:szCs w:val="24"/>
+        </w:rPr>
+        <w:t>CI/CD. Disponível em: &lt;https://www.redhat.com/</w:t>
+      </w:r>
+      <w:proofErr w:type="spellStart"/>
+      <w:r>
+        <w:rPr>
+          <w:rFonts w:ascii="Arial" w:hAnsi="Arial" w:cs="Arial"/>
+          <w:sz w:val="24"/>
+          <w:szCs w:val="24"/>
+        </w:rPr>
+        <w:t>pt-br</w:t>
+      </w:r>
+      <w:proofErr w:type="spellEnd"/>
+      <w:r>
+        <w:rPr>
+          <w:rFonts w:ascii="Arial" w:hAnsi="Arial" w:cs="Arial"/>
+          <w:sz w:val="24"/>
+          <w:szCs w:val="24"/>
+        </w:rPr>
+        <w:t>/</w:t>
+      </w:r>
+      <w:proofErr w:type="spellStart"/>
+      <w:r>
+        <w:rPr>
+          <w:rFonts w:ascii="Arial" w:hAnsi="Arial" w:cs="Arial"/>
+          <w:sz w:val="24"/>
+          <w:szCs w:val="24"/>
+        </w:rPr>
+        <w:t>topics</w:t>
+      </w:r>
+      <w:proofErr w:type="spellEnd"/>
+      <w:r>
+        <w:rPr>
+          <w:rFonts w:ascii="Arial" w:hAnsi="Arial" w:cs="Arial"/>
+          <w:sz w:val="24"/>
+          <w:szCs w:val="24"/>
+        </w:rPr>
+        <w:t>/</w:t>
+      </w:r>
+      <w:proofErr w:type="spellStart"/>
+      <w:r>
+        <w:rPr>
+          <w:rFonts w:ascii="Arial" w:hAnsi="Arial" w:cs="Arial"/>
+          <w:sz w:val="24"/>
+          <w:szCs w:val="24"/>
+        </w:rPr>
+        <w:t>devops</w:t>
+      </w:r>
+      <w:proofErr w:type="spellEnd"/>
+      <w:r>
+        <w:rPr>
+          <w:rFonts w:ascii="Arial" w:hAnsi="Arial" w:cs="Arial"/>
+          <w:sz w:val="24"/>
+          <w:szCs w:val="24"/>
+        </w:rPr>
+        <w:t>/</w:t>
+      </w:r>
+      <w:proofErr w:type="spellStart"/>
+      <w:r>
+        <w:rPr>
+          <w:rFonts w:ascii="Arial" w:hAnsi="Arial" w:cs="Arial"/>
+          <w:sz w:val="24"/>
+          <w:szCs w:val="24"/>
+        </w:rPr>
+        <w:t>what-is-ci-cd</w:t>
+      </w:r>
+      <w:proofErr w:type="spellEnd"/>
+      <w:r>
+        <w:rPr>
+          <w:rFonts w:ascii="Arial" w:hAnsi="Arial" w:cs="Arial"/>
+          <w:sz w:val="24"/>
+          <w:szCs w:val="24"/>
+        </w:rPr>
+        <w:t>&gt;. Acesso em: 28 jun. 2024.</w:t>
+      </w:r>
+    </w:p>
+    <w:bookmarkEnd w:id="0"/>
+    <w:p>
+      <w:pPr>
+        <w:spacing w:after="240" w:line="276" w:lineRule="auto"/>
+        <w:ind w:firstLine="0"/>
+        <w:rPr>
+          <w:rFonts w:ascii="Arial" w:hAnsi="Arial" w:cs="Arial"/>
+          <w:sz w:val="24"/>
+          <w:szCs w:val="24"/>
+        </w:rPr>
+      </w:pPr>
     </w:p>
     <w:p>
       <w:pPr>
@@ -3858,6 +6598,119 @@
     </w:lvl>
   </w:abstractNum>
   <w:abstractNum w:abstractNumId="1" w15:restartNumberingAfterBreak="0">
+    <w:nsid w:val="0E9D5B28"/>
+    <w:multiLevelType w:val="hybridMultilevel"/>
+    <w:tmpl w:val="9B767D44"/>
+    <w:lvl w:ilvl="0" w:tplc="04160001">
+      <w:start w:val="1"/>
+      <w:numFmt w:val="bullet"/>
+      <w:lvlText w:val=""/>
+      <w:lvlJc w:val="left"/>
+      <w:pPr>
+        <w:ind w:left="1440" w:hanging="360"/>
+      </w:pPr>
+      <w:rPr>
+        <w:rFonts w:ascii="Symbol" w:hAnsi="Symbol" w:hint="default"/>
+      </w:rPr>
+    </w:lvl>
+    <w:lvl w:ilvl="1" w:tplc="04160003" w:tentative="1">
+      <w:start w:val="1"/>
+      <w:numFmt w:val="bullet"/>
+      <w:lvlText w:val="o"/>
+      <w:lvlJc w:val="left"/>
+      <w:pPr>
+        <w:ind w:left="2160" w:hanging="360"/>
+      </w:pPr>
+      <w:rPr>
+        <w:rFonts w:ascii="Courier New" w:hAnsi="Courier New" w:cs="Courier New" w:hint="default"/>
+      </w:rPr>
+    </w:lvl>
+    <w:lvl w:ilvl="2" w:tplc="04160005" w:tentative="1">
+      <w:start w:val="1"/>
+      <w:numFmt w:val="bullet"/>
+      <w:lvlText w:val=""/>
+      <w:lvlJc w:val="left"/>
+      <w:pPr>
+        <w:ind w:left="2880" w:hanging="360"/>
+      </w:pPr>
+      <w:rPr>
+        <w:rFonts w:ascii="Wingdings" w:hAnsi="Wingdings" w:hint="default"/>
+      </w:rPr>
+    </w:lvl>
+    <w:lvl w:ilvl="3" w:tplc="04160001" w:tentative="1">
+      <w:start w:val="1"/>
+      <w:numFmt w:val="bullet"/>
+      <w:lvlText w:val=""/>
+      <w:lvlJc w:val="left"/>
+      <w:pPr>
+        <w:ind w:left="3600" w:hanging="360"/>
+      </w:pPr>
+      <w:rPr>
+        <w:rFonts w:ascii="Symbol" w:hAnsi="Symbol" w:hint="default"/>
+      </w:rPr>
+    </w:lvl>
+    <w:lvl w:ilvl="4" w:tplc="04160003" w:tentative="1">
+      <w:start w:val="1"/>
+      <w:numFmt w:val="bullet"/>
+      <w:lvlText w:val="o"/>
+      <w:lvlJc w:val="left"/>
+      <w:pPr>
+        <w:ind w:left="4320" w:hanging="360"/>
+      </w:pPr>
+      <w:rPr>
+        <w:rFonts w:ascii="Courier New" w:hAnsi="Courier New" w:cs="Courier New" w:hint="default"/>
+      </w:rPr>
+    </w:lvl>
+    <w:lvl w:ilvl="5" w:tplc="04160005" w:tentative="1">
+      <w:start w:val="1"/>
+      <w:numFmt w:val="bullet"/>
+      <w:lvlText w:val=""/>
+      <w:lvlJc w:val="left"/>
+      <w:pPr>
+        <w:ind w:left="5040" w:hanging="360"/>
+      </w:pPr>
+      <w:rPr>
+        <w:rFonts w:ascii="Wingdings" w:hAnsi="Wingdings" w:hint="default"/>
+      </w:rPr>
+    </w:lvl>
+    <w:lvl w:ilvl="6" w:tplc="04160001" w:tentative="1">
+      <w:start w:val="1"/>
+      <w:numFmt w:val="bullet"/>
+      <w:lvlText w:val=""/>
+      <w:lvlJc w:val="left"/>
+      <w:pPr>
+        <w:ind w:left="5760" w:hanging="360"/>
+      </w:pPr>
+      <w:rPr>
+        <w:rFonts w:ascii="Symbol" w:hAnsi="Symbol" w:hint="default"/>
+      </w:rPr>
+    </w:lvl>
+    <w:lvl w:ilvl="7" w:tplc="04160003" w:tentative="1">
+      <w:start w:val="1"/>
+      <w:numFmt w:val="bullet"/>
+      <w:lvlText w:val="o"/>
+      <w:lvlJc w:val="left"/>
+      <w:pPr>
+        <w:ind w:left="6480" w:hanging="360"/>
+      </w:pPr>
+      <w:rPr>
+        <w:rFonts w:ascii="Courier New" w:hAnsi="Courier New" w:cs="Courier New" w:hint="default"/>
+      </w:rPr>
+    </w:lvl>
+    <w:lvl w:ilvl="8" w:tplc="04160005" w:tentative="1">
+      <w:start w:val="1"/>
+      <w:numFmt w:val="bullet"/>
+      <w:lvlText w:val=""/>
+      <w:lvlJc w:val="left"/>
+      <w:pPr>
+        <w:ind w:left="7200" w:hanging="360"/>
+      </w:pPr>
+      <w:rPr>
+        <w:rFonts w:ascii="Wingdings" w:hAnsi="Wingdings" w:hint="default"/>
+      </w:rPr>
+    </w:lvl>
+  </w:abstractNum>
+  <w:abstractNum w:abstractNumId="2" w15:restartNumberingAfterBreak="0">
     <w:nsid w:val="0EEC1E40"/>
     <w:multiLevelType w:val="multilevel"/>
     <w:tmpl w:val="68946668"/>
@@ -3997,7 +6850,7 @@
       </w:rPr>
     </w:lvl>
   </w:abstractNum>
-  <w:abstractNum w:abstractNumId="2" w15:restartNumberingAfterBreak="0">
+  <w:abstractNum w:abstractNumId="3" w15:restartNumberingAfterBreak="0">
     <w:nsid w:val="13B41E5F"/>
     <w:multiLevelType w:val="hybridMultilevel"/>
     <w:tmpl w:val="D144CC9E"/>
@@ -4110,7 +6963,7 @@
       </w:rPr>
     </w:lvl>
   </w:abstractNum>
-  <w:abstractNum w:abstractNumId="3" w15:restartNumberingAfterBreak="0">
+  <w:abstractNum w:abstractNumId="4" w15:restartNumberingAfterBreak="0">
     <w:nsid w:val="1E5420B1"/>
     <w:multiLevelType w:val="hybridMultilevel"/>
     <w:tmpl w:val="C2525B28"/>
@@ -4225,7 +7078,7 @@
       </w:rPr>
     </w:lvl>
   </w:abstractNum>
-  <w:abstractNum w:abstractNumId="4" w15:restartNumberingAfterBreak="0">
+  <w:abstractNum w:abstractNumId="5" w15:restartNumberingAfterBreak="0">
     <w:nsid w:val="2CB72442"/>
     <w:multiLevelType w:val="multilevel"/>
     <w:tmpl w:val="6052B922"/>
@@ -4365,7 +7218,7 @@
       </w:rPr>
     </w:lvl>
   </w:abstractNum>
-  <w:abstractNum w:abstractNumId="5" w15:restartNumberingAfterBreak="0">
+  <w:abstractNum w:abstractNumId="6" w15:restartNumberingAfterBreak="0">
     <w:nsid w:val="2FC71292"/>
     <w:multiLevelType w:val="multilevel"/>
     <w:tmpl w:val="38847C20"/>
@@ -4505,7 +7358,319 @@
       </w:rPr>
     </w:lvl>
   </w:abstractNum>
-  <w:abstractNum w:abstractNumId="6" w15:restartNumberingAfterBreak="0">
+  <w:abstractNum w:abstractNumId="7" w15:restartNumberingAfterBreak="0">
+    <w:nsid w:val="31831A6D"/>
+    <w:multiLevelType w:val="hybridMultilevel"/>
+    <w:tmpl w:val="DFDA50BC"/>
+    <w:lvl w:ilvl="0" w:tplc="04160001">
+      <w:start w:val="1"/>
+      <w:numFmt w:val="bullet"/>
+      <w:lvlText w:val=""/>
+      <w:lvlJc w:val="left"/>
+      <w:pPr>
+        <w:ind w:left="1440" w:hanging="360"/>
+      </w:pPr>
+      <w:rPr>
+        <w:rFonts w:ascii="Symbol" w:hAnsi="Symbol" w:hint="default"/>
+      </w:rPr>
+    </w:lvl>
+    <w:lvl w:ilvl="1" w:tplc="04160003" w:tentative="1">
+      <w:start w:val="1"/>
+      <w:numFmt w:val="bullet"/>
+      <w:lvlText w:val="o"/>
+      <w:lvlJc w:val="left"/>
+      <w:pPr>
+        <w:ind w:left="2160" w:hanging="360"/>
+      </w:pPr>
+      <w:rPr>
+        <w:rFonts w:ascii="Courier New" w:hAnsi="Courier New" w:cs="Courier New" w:hint="default"/>
+      </w:rPr>
+    </w:lvl>
+    <w:lvl w:ilvl="2" w:tplc="04160005" w:tentative="1">
+      <w:start w:val="1"/>
+      <w:numFmt w:val="bullet"/>
+      <w:lvlText w:val=""/>
+      <w:lvlJc w:val="left"/>
+      <w:pPr>
+        <w:ind w:left="2880" w:hanging="360"/>
+      </w:pPr>
+      <w:rPr>
+        <w:rFonts w:ascii="Wingdings" w:hAnsi="Wingdings" w:hint="default"/>
+      </w:rPr>
+    </w:lvl>
+    <w:lvl w:ilvl="3" w:tplc="04160001" w:tentative="1">
+      <w:start w:val="1"/>
+      <w:numFmt w:val="bullet"/>
+      <w:lvlText w:val=""/>
+      <w:lvlJc w:val="left"/>
+      <w:pPr>
+        <w:ind w:left="3600" w:hanging="360"/>
+      </w:pPr>
+      <w:rPr>
+        <w:rFonts w:ascii="Symbol" w:hAnsi="Symbol" w:hint="default"/>
+      </w:rPr>
+    </w:lvl>
+    <w:lvl w:ilvl="4" w:tplc="04160003" w:tentative="1">
+      <w:start w:val="1"/>
+      <w:numFmt w:val="bullet"/>
+      <w:lvlText w:val="o"/>
+      <w:lvlJc w:val="left"/>
+      <w:pPr>
+        <w:ind w:left="4320" w:hanging="360"/>
+      </w:pPr>
+      <w:rPr>
+        <w:rFonts w:ascii="Courier New" w:hAnsi="Courier New" w:cs="Courier New" w:hint="default"/>
+      </w:rPr>
+    </w:lvl>
+    <w:lvl w:ilvl="5" w:tplc="04160005" w:tentative="1">
+      <w:start w:val="1"/>
+      <w:numFmt w:val="bullet"/>
+      <w:lvlText w:val=""/>
+      <w:lvlJc w:val="left"/>
+      <w:pPr>
+        <w:ind w:left="5040" w:hanging="360"/>
+      </w:pPr>
+      <w:rPr>
+        <w:rFonts w:ascii="Wingdings" w:hAnsi="Wingdings" w:hint="default"/>
+      </w:rPr>
+    </w:lvl>
+    <w:lvl w:ilvl="6" w:tplc="04160001" w:tentative="1">
+      <w:start w:val="1"/>
+      <w:numFmt w:val="bullet"/>
+      <w:lvlText w:val=""/>
+      <w:lvlJc w:val="left"/>
+      <w:pPr>
+        <w:ind w:left="5760" w:hanging="360"/>
+      </w:pPr>
+      <w:rPr>
+        <w:rFonts w:ascii="Symbol" w:hAnsi="Symbol" w:hint="default"/>
+      </w:rPr>
+    </w:lvl>
+    <w:lvl w:ilvl="7" w:tplc="04160003" w:tentative="1">
+      <w:start w:val="1"/>
+      <w:numFmt w:val="bullet"/>
+      <w:lvlText w:val="o"/>
+      <w:lvlJc w:val="left"/>
+      <w:pPr>
+        <w:ind w:left="6480" w:hanging="360"/>
+      </w:pPr>
+      <w:rPr>
+        <w:rFonts w:ascii="Courier New" w:hAnsi="Courier New" w:cs="Courier New" w:hint="default"/>
+      </w:rPr>
+    </w:lvl>
+    <w:lvl w:ilvl="8" w:tplc="04160005" w:tentative="1">
+      <w:start w:val="1"/>
+      <w:numFmt w:val="bullet"/>
+      <w:lvlText w:val=""/>
+      <w:lvlJc w:val="left"/>
+      <w:pPr>
+        <w:ind w:left="7200" w:hanging="360"/>
+      </w:pPr>
+      <w:rPr>
+        <w:rFonts w:ascii="Wingdings" w:hAnsi="Wingdings" w:hint="default"/>
+      </w:rPr>
+    </w:lvl>
+  </w:abstractNum>
+  <w:abstractNum w:abstractNumId="8" w15:restartNumberingAfterBreak="0">
+    <w:nsid w:val="3458590D"/>
+    <w:multiLevelType w:val="hybridMultilevel"/>
+    <w:tmpl w:val="0E925DE4"/>
+    <w:lvl w:ilvl="0" w:tplc="04160019">
+      <w:start w:val="1"/>
+      <w:numFmt w:val="lowerLetter"/>
+      <w:lvlText w:val="%1."/>
+      <w:lvlJc w:val="left"/>
+      <w:pPr>
+        <w:ind w:left="1080" w:hanging="360"/>
+      </w:pPr>
+    </w:lvl>
+    <w:lvl w:ilvl="1" w:tplc="04160019">
+      <w:start w:val="1"/>
+      <w:numFmt w:val="lowerLetter"/>
+      <w:lvlText w:val="%2."/>
+      <w:lvlJc w:val="left"/>
+      <w:pPr>
+        <w:ind w:left="1800" w:hanging="360"/>
+      </w:pPr>
+    </w:lvl>
+    <w:lvl w:ilvl="2" w:tplc="0416001B" w:tentative="1">
+      <w:start w:val="1"/>
+      <w:numFmt w:val="lowerRoman"/>
+      <w:lvlText w:val="%3."/>
+      <w:lvlJc w:val="right"/>
+      <w:pPr>
+        <w:ind w:left="2520" w:hanging="180"/>
+      </w:pPr>
+    </w:lvl>
+    <w:lvl w:ilvl="3" w:tplc="0416000F" w:tentative="1">
+      <w:start w:val="1"/>
+      <w:numFmt w:val="decimal"/>
+      <w:lvlText w:val="%4."/>
+      <w:lvlJc w:val="left"/>
+      <w:pPr>
+        <w:ind w:left="3240" w:hanging="360"/>
+      </w:pPr>
+    </w:lvl>
+    <w:lvl w:ilvl="4" w:tplc="04160019" w:tentative="1">
+      <w:start w:val="1"/>
+      <w:numFmt w:val="lowerLetter"/>
+      <w:lvlText w:val="%5."/>
+      <w:lvlJc w:val="left"/>
+      <w:pPr>
+        <w:ind w:left="3960" w:hanging="360"/>
+      </w:pPr>
+    </w:lvl>
+    <w:lvl w:ilvl="5" w:tplc="0416001B" w:tentative="1">
+      <w:start w:val="1"/>
+      <w:numFmt w:val="lowerRoman"/>
+      <w:lvlText w:val="%6."/>
+      <w:lvlJc w:val="right"/>
+      <w:pPr>
+        <w:ind w:left="4680" w:hanging="180"/>
+      </w:pPr>
+    </w:lvl>
+    <w:lvl w:ilvl="6" w:tplc="0416000F" w:tentative="1">
+      <w:start w:val="1"/>
+      <w:numFmt w:val="decimal"/>
+      <w:lvlText w:val="%7."/>
+      <w:lvlJc w:val="left"/>
+      <w:pPr>
+        <w:ind w:left="5400" w:hanging="360"/>
+      </w:pPr>
+    </w:lvl>
+    <w:lvl w:ilvl="7" w:tplc="04160019" w:tentative="1">
+      <w:start w:val="1"/>
+      <w:numFmt w:val="lowerLetter"/>
+      <w:lvlText w:val="%8."/>
+      <w:lvlJc w:val="left"/>
+      <w:pPr>
+        <w:ind w:left="6120" w:hanging="360"/>
+      </w:pPr>
+    </w:lvl>
+    <w:lvl w:ilvl="8" w:tplc="0416001B" w:tentative="1">
+      <w:start w:val="1"/>
+      <w:numFmt w:val="lowerRoman"/>
+      <w:lvlText w:val="%9."/>
+      <w:lvlJc w:val="right"/>
+      <w:pPr>
+        <w:ind w:left="6840" w:hanging="180"/>
+      </w:pPr>
+    </w:lvl>
+  </w:abstractNum>
+  <w:abstractNum w:abstractNumId="9" w15:restartNumberingAfterBreak="0">
+    <w:nsid w:val="3BBC58C7"/>
+    <w:multiLevelType w:val="hybridMultilevel"/>
+    <w:tmpl w:val="3D4E5B22"/>
+    <w:lvl w:ilvl="0" w:tplc="04160001">
+      <w:start w:val="1"/>
+      <w:numFmt w:val="bullet"/>
+      <w:lvlText w:val=""/>
+      <w:lvlJc w:val="left"/>
+      <w:pPr>
+        <w:ind w:left="2148" w:hanging="360"/>
+      </w:pPr>
+      <w:rPr>
+        <w:rFonts w:ascii="Symbol" w:hAnsi="Symbol" w:hint="default"/>
+      </w:rPr>
+    </w:lvl>
+    <w:lvl w:ilvl="1" w:tplc="04160003" w:tentative="1">
+      <w:start w:val="1"/>
+      <w:numFmt w:val="bullet"/>
+      <w:lvlText w:val="o"/>
+      <w:lvlJc w:val="left"/>
+      <w:pPr>
+        <w:ind w:left="2868" w:hanging="360"/>
+      </w:pPr>
+      <w:rPr>
+        <w:rFonts w:ascii="Courier New" w:hAnsi="Courier New" w:cs="Courier New" w:hint="default"/>
+      </w:rPr>
+    </w:lvl>
+    <w:lvl w:ilvl="2" w:tplc="04160005" w:tentative="1">
+      <w:start w:val="1"/>
+      <w:numFmt w:val="bullet"/>
+      <w:lvlText w:val=""/>
+      <w:lvlJc w:val="left"/>
+      <w:pPr>
+        <w:ind w:left="3588" w:hanging="360"/>
+      </w:pPr>
+      <w:rPr>
+        <w:rFonts w:ascii="Wingdings" w:hAnsi="Wingdings" w:hint="default"/>
+      </w:rPr>
+    </w:lvl>
+    <w:lvl w:ilvl="3" w:tplc="04160001" w:tentative="1">
+      <w:start w:val="1"/>
+      <w:numFmt w:val="bullet"/>
+      <w:lvlText w:val=""/>
+      <w:lvlJc w:val="left"/>
+      <w:pPr>
+        <w:ind w:left="4308" w:hanging="360"/>
+      </w:pPr>
+      <w:rPr>
+        <w:rFonts w:ascii="Symbol" w:hAnsi="Symbol" w:hint="default"/>
+      </w:rPr>
+    </w:lvl>
+    <w:lvl w:ilvl="4" w:tplc="04160003" w:tentative="1">
+      <w:start w:val="1"/>
+      <w:numFmt w:val="bullet"/>
+      <w:lvlText w:val="o"/>
+      <w:lvlJc w:val="left"/>
+      <w:pPr>
+        <w:ind w:left="5028" w:hanging="360"/>
+      </w:pPr>
+      <w:rPr>
+        <w:rFonts w:ascii="Courier New" w:hAnsi="Courier New" w:cs="Courier New" w:hint="default"/>
+      </w:rPr>
+    </w:lvl>
+    <w:lvl w:ilvl="5" w:tplc="04160005" w:tentative="1">
+      <w:start w:val="1"/>
+      <w:numFmt w:val="bullet"/>
+      <w:lvlText w:val=""/>
+      <w:lvlJc w:val="left"/>
+      <w:pPr>
+        <w:ind w:left="5748" w:hanging="360"/>
+      </w:pPr>
+      <w:rPr>
+        <w:rFonts w:ascii="Wingdings" w:hAnsi="Wingdings" w:hint="default"/>
+      </w:rPr>
+    </w:lvl>
+    <w:lvl w:ilvl="6" w:tplc="04160001" w:tentative="1">
+      <w:start w:val="1"/>
+      <w:numFmt w:val="bullet"/>
+      <w:lvlText w:val=""/>
+      <w:lvlJc w:val="left"/>
+      <w:pPr>
+        <w:ind w:left="6468" w:hanging="360"/>
+      </w:pPr>
+      <w:rPr>
+        <w:rFonts w:ascii="Symbol" w:hAnsi="Symbol" w:hint="default"/>
+      </w:rPr>
+    </w:lvl>
+    <w:lvl w:ilvl="7" w:tplc="04160003" w:tentative="1">
+      <w:start w:val="1"/>
+      <w:numFmt w:val="bullet"/>
+      <w:lvlText w:val="o"/>
+      <w:lvlJc w:val="left"/>
+      <w:pPr>
+        <w:ind w:left="7188" w:hanging="360"/>
+      </w:pPr>
+      <w:rPr>
+        <w:rFonts w:ascii="Courier New" w:hAnsi="Courier New" w:cs="Courier New" w:hint="default"/>
+      </w:rPr>
+    </w:lvl>
+    <w:lvl w:ilvl="8" w:tplc="04160005" w:tentative="1">
+      <w:start w:val="1"/>
+      <w:numFmt w:val="bullet"/>
+      <w:lvlText w:val=""/>
+      <w:lvlJc w:val="left"/>
+      <w:pPr>
+        <w:ind w:left="7908" w:hanging="360"/>
+      </w:pPr>
+      <w:rPr>
+        <w:rFonts w:ascii="Wingdings" w:hAnsi="Wingdings" w:hint="default"/>
+      </w:rPr>
+    </w:lvl>
+  </w:abstractNum>
+  <w:abstractNum w:abstractNumId="10" w15:restartNumberingAfterBreak="0">
     <w:nsid w:val="3E487F10"/>
     <w:multiLevelType w:val="multilevel"/>
     <w:tmpl w:val="9EACC622"/>
@@ -4645,7 +7810,7 @@
       </w:rPr>
     </w:lvl>
   </w:abstractNum>
-  <w:abstractNum w:abstractNumId="7" w15:restartNumberingAfterBreak="0">
+  <w:abstractNum w:abstractNumId="11" w15:restartNumberingAfterBreak="0">
     <w:nsid w:val="402D2E0F"/>
     <w:multiLevelType w:val="multilevel"/>
     <w:tmpl w:val="86387260"/>
@@ -4785,7 +7950,7 @@
       </w:rPr>
     </w:lvl>
   </w:abstractNum>
-  <w:abstractNum w:abstractNumId="8" w15:restartNumberingAfterBreak="0">
+  <w:abstractNum w:abstractNumId="12" w15:restartNumberingAfterBreak="0">
     <w:nsid w:val="43B6689C"/>
     <w:multiLevelType w:val="hybridMultilevel"/>
     <w:tmpl w:val="E140E7B6"/>
@@ -4898,7 +8063,120 @@
       </w:rPr>
     </w:lvl>
   </w:abstractNum>
-  <w:abstractNum w:abstractNumId="9" w15:restartNumberingAfterBreak="0">
+  <w:abstractNum w:abstractNumId="13" w15:restartNumberingAfterBreak="0">
+    <w:nsid w:val="4A4F7DF8"/>
+    <w:multiLevelType w:val="hybridMultilevel"/>
+    <w:tmpl w:val="B9E881CE"/>
+    <w:lvl w:ilvl="0" w:tplc="04160001">
+      <w:start w:val="1"/>
+      <w:numFmt w:val="bullet"/>
+      <w:lvlText w:val=""/>
+      <w:lvlJc w:val="left"/>
+      <w:pPr>
+        <w:ind w:left="1440" w:hanging="360"/>
+      </w:pPr>
+      <w:rPr>
+        <w:rFonts w:ascii="Symbol" w:hAnsi="Symbol" w:hint="default"/>
+      </w:rPr>
+    </w:lvl>
+    <w:lvl w:ilvl="1" w:tplc="04160003" w:tentative="1">
+      <w:start w:val="1"/>
+      <w:numFmt w:val="bullet"/>
+      <w:lvlText w:val="o"/>
+      <w:lvlJc w:val="left"/>
+      <w:pPr>
+        <w:ind w:left="2160" w:hanging="360"/>
+      </w:pPr>
+      <w:rPr>
+        <w:rFonts w:ascii="Courier New" w:hAnsi="Courier New" w:cs="Courier New" w:hint="default"/>
+      </w:rPr>
+    </w:lvl>
+    <w:lvl w:ilvl="2" w:tplc="04160005" w:tentative="1">
+      <w:start w:val="1"/>
+      <w:numFmt w:val="bullet"/>
+      <w:lvlText w:val=""/>
+      <w:lvlJc w:val="left"/>
+      <w:pPr>
+        <w:ind w:left="2880" w:hanging="360"/>
+      </w:pPr>
+      <w:rPr>
+        <w:rFonts w:ascii="Wingdings" w:hAnsi="Wingdings" w:hint="default"/>
+      </w:rPr>
+    </w:lvl>
+    <w:lvl w:ilvl="3" w:tplc="04160001" w:tentative="1">
+      <w:start w:val="1"/>
+      <w:numFmt w:val="bullet"/>
+      <w:lvlText w:val=""/>
+      <w:lvlJc w:val="left"/>
+      <w:pPr>
+        <w:ind w:left="3600" w:hanging="360"/>
+      </w:pPr>
+      <w:rPr>
+        <w:rFonts w:ascii="Symbol" w:hAnsi="Symbol" w:hint="default"/>
+      </w:rPr>
+    </w:lvl>
+    <w:lvl w:ilvl="4" w:tplc="04160003" w:tentative="1">
+      <w:start w:val="1"/>
+      <w:numFmt w:val="bullet"/>
+      <w:lvlText w:val="o"/>
+      <w:lvlJc w:val="left"/>
+      <w:pPr>
+        <w:ind w:left="4320" w:hanging="360"/>
+      </w:pPr>
+      <w:rPr>
+        <w:rFonts w:ascii="Courier New" w:hAnsi="Courier New" w:cs="Courier New" w:hint="default"/>
+      </w:rPr>
+    </w:lvl>
+    <w:lvl w:ilvl="5" w:tplc="04160005" w:tentative="1">
+      <w:start w:val="1"/>
+      <w:numFmt w:val="bullet"/>
+      <w:lvlText w:val=""/>
+      <w:lvlJc w:val="left"/>
+      <w:pPr>
+        <w:ind w:left="5040" w:hanging="360"/>
+      </w:pPr>
+      <w:rPr>
+        <w:rFonts w:ascii="Wingdings" w:hAnsi="Wingdings" w:hint="default"/>
+      </w:rPr>
+    </w:lvl>
+    <w:lvl w:ilvl="6" w:tplc="04160001" w:tentative="1">
+      <w:start w:val="1"/>
+      <w:numFmt w:val="bullet"/>
+      <w:lvlText w:val=""/>
+      <w:lvlJc w:val="left"/>
+      <w:pPr>
+        <w:ind w:left="5760" w:hanging="360"/>
+      </w:pPr>
+      <w:rPr>
+        <w:rFonts w:ascii="Symbol" w:hAnsi="Symbol" w:hint="default"/>
+      </w:rPr>
+    </w:lvl>
+    <w:lvl w:ilvl="7" w:tplc="04160003" w:tentative="1">
+      <w:start w:val="1"/>
+      <w:numFmt w:val="bullet"/>
+      <w:lvlText w:val="o"/>
+      <w:lvlJc w:val="left"/>
+      <w:pPr>
+        <w:ind w:left="6480" w:hanging="360"/>
+      </w:pPr>
+      <w:rPr>
+        <w:rFonts w:ascii="Courier New" w:hAnsi="Courier New" w:cs="Courier New" w:hint="default"/>
+      </w:rPr>
+    </w:lvl>
+    <w:lvl w:ilvl="8" w:tplc="04160005" w:tentative="1">
+      <w:start w:val="1"/>
+      <w:numFmt w:val="bullet"/>
+      <w:lvlText w:val=""/>
+      <w:lvlJc w:val="left"/>
+      <w:pPr>
+        <w:ind w:left="7200" w:hanging="360"/>
+      </w:pPr>
+      <w:rPr>
+        <w:rFonts w:ascii="Wingdings" w:hAnsi="Wingdings" w:hint="default"/>
+      </w:rPr>
+    </w:lvl>
+  </w:abstractNum>
+  <w:abstractNum w:abstractNumId="14" w15:restartNumberingAfterBreak="0">
     <w:nsid w:val="51BE2E3D"/>
     <w:multiLevelType w:val="hybridMultilevel"/>
     <w:tmpl w:val="86BC6C46"/>
@@ -4988,7 +8266,7 @@
       </w:pPr>
     </w:lvl>
   </w:abstractNum>
-  <w:abstractNum w:abstractNumId="10" w15:restartNumberingAfterBreak="0">
+  <w:abstractNum w:abstractNumId="15" w15:restartNumberingAfterBreak="0">
     <w:nsid w:val="5CD824CC"/>
     <w:multiLevelType w:val="hybridMultilevel"/>
     <w:tmpl w:val="C4BCE40E"/>
@@ -5078,7 +8356,7 @@
       </w:pPr>
     </w:lvl>
   </w:abstractNum>
-  <w:abstractNum w:abstractNumId="11" w15:restartNumberingAfterBreak="0">
+  <w:abstractNum w:abstractNumId="16" w15:restartNumberingAfterBreak="0">
     <w:nsid w:val="66604C43"/>
     <w:multiLevelType w:val="hybridMultilevel"/>
     <w:tmpl w:val="4BC8BD72"/>
@@ -5168,7 +8446,99 @@
       </w:pPr>
     </w:lvl>
   </w:abstractNum>
-  <w:abstractNum w:abstractNumId="12" w15:restartNumberingAfterBreak="0">
+  <w:abstractNum w:abstractNumId="17" w15:restartNumberingAfterBreak="0">
+    <w:nsid w:val="6F45786E"/>
+    <w:multiLevelType w:val="hybridMultilevel"/>
+    <w:tmpl w:val="F59E70F8"/>
+    <w:lvl w:ilvl="0" w:tplc="04160001">
+      <w:start w:val="1"/>
+      <w:numFmt w:val="bullet"/>
+      <w:lvlText w:val=""/>
+      <w:lvlJc w:val="left"/>
+      <w:pPr>
+        <w:ind w:left="1428" w:hanging="360"/>
+      </w:pPr>
+      <w:rPr>
+        <w:rFonts w:ascii="Symbol" w:hAnsi="Symbol" w:hint="default"/>
+      </w:rPr>
+    </w:lvl>
+    <w:lvl w:ilvl="1" w:tplc="FFFFFFFF">
+      <w:start w:val="1"/>
+      <w:numFmt w:val="bullet"/>
+      <w:lvlText w:val=""/>
+      <w:lvlJc w:val="left"/>
+      <w:pPr>
+        <w:ind w:left="2148" w:hanging="360"/>
+      </w:pPr>
+      <w:rPr>
+        <w:rFonts w:ascii="Symbol" w:hAnsi="Symbol" w:hint="default"/>
+      </w:rPr>
+    </w:lvl>
+    <w:lvl w:ilvl="2" w:tplc="FFFFFFFF" w:tentative="1">
+      <w:start w:val="1"/>
+      <w:numFmt w:val="lowerRoman"/>
+      <w:lvlText w:val="%3."/>
+      <w:lvlJc w:val="right"/>
+      <w:pPr>
+        <w:ind w:left="2868" w:hanging="180"/>
+      </w:pPr>
+    </w:lvl>
+    <w:lvl w:ilvl="3" w:tplc="FFFFFFFF" w:tentative="1">
+      <w:start w:val="1"/>
+      <w:numFmt w:val="decimal"/>
+      <w:lvlText w:val="%4."/>
+      <w:lvlJc w:val="left"/>
+      <w:pPr>
+        <w:ind w:left="3588" w:hanging="360"/>
+      </w:pPr>
+    </w:lvl>
+    <w:lvl w:ilvl="4" w:tplc="FFFFFFFF" w:tentative="1">
+      <w:start w:val="1"/>
+      <w:numFmt w:val="lowerLetter"/>
+      <w:lvlText w:val="%5."/>
+      <w:lvlJc w:val="left"/>
+      <w:pPr>
+        <w:ind w:left="4308" w:hanging="360"/>
+      </w:pPr>
+    </w:lvl>
+    <w:lvl w:ilvl="5" w:tplc="FFFFFFFF" w:tentative="1">
+      <w:start w:val="1"/>
+      <w:numFmt w:val="lowerRoman"/>
+      <w:lvlText w:val="%6."/>
+      <w:lvlJc w:val="right"/>
+      <w:pPr>
+        <w:ind w:left="5028" w:hanging="180"/>
+      </w:pPr>
+    </w:lvl>
+    <w:lvl w:ilvl="6" w:tplc="FFFFFFFF" w:tentative="1">
+      <w:start w:val="1"/>
+      <w:numFmt w:val="decimal"/>
+      <w:lvlText w:val="%7."/>
+      <w:lvlJc w:val="left"/>
+      <w:pPr>
+        <w:ind w:left="5748" w:hanging="360"/>
+      </w:pPr>
+    </w:lvl>
+    <w:lvl w:ilvl="7" w:tplc="FFFFFFFF" w:tentative="1">
+      <w:start w:val="1"/>
+      <w:numFmt w:val="lowerLetter"/>
+      <w:lvlText w:val="%8."/>
+      <w:lvlJc w:val="left"/>
+      <w:pPr>
+        <w:ind w:left="6468" w:hanging="360"/>
+      </w:pPr>
+    </w:lvl>
+    <w:lvl w:ilvl="8" w:tplc="FFFFFFFF" w:tentative="1">
+      <w:start w:val="1"/>
+      <w:numFmt w:val="lowerRoman"/>
+      <w:lvlText w:val="%9."/>
+      <w:lvlJc w:val="right"/>
+      <w:pPr>
+        <w:ind w:left="7188" w:hanging="180"/>
+      </w:pPr>
+    </w:lvl>
+  </w:abstractNum>
+  <w:abstractNum w:abstractNumId="18" w15:restartNumberingAfterBreak="0">
     <w:nsid w:val="75C31AC1"/>
     <w:multiLevelType w:val="multilevel"/>
     <w:tmpl w:val="2D322916"/>
@@ -5309,16 +8679,16 @@
     </w:lvl>
   </w:abstractNum>
   <w:num w:numId="1" w16cid:durableId="1956054939">
-    <w:abstractNumId w:val="11"/>
+    <w:abstractNumId w:val="16"/>
   </w:num>
   <w:num w:numId="2" w16cid:durableId="1994486182">
-    <w:abstractNumId w:val="12"/>
+    <w:abstractNumId w:val="18"/>
   </w:num>
   <w:num w:numId="3" w16cid:durableId="259997931">
-    <w:abstractNumId w:val="4"/>
+    <w:abstractNumId w:val="5"/>
   </w:num>
   <w:num w:numId="4" w16cid:durableId="34307306">
-    <w:abstractNumId w:val="1"/>
+    <w:abstractNumId w:val="2"/>
     <w:lvlOverride w:ilvl="0">
       <w:startOverride w:val="1"/>
     </w:lvlOverride>
@@ -5348,31 +8718,49 @@
     </w:lvlOverride>
   </w:num>
   <w:num w:numId="5" w16cid:durableId="1354456099">
-    <w:abstractNumId w:val="7"/>
+    <w:abstractNumId w:val="11"/>
   </w:num>
   <w:num w:numId="6" w16cid:durableId="456683683">
-    <w:abstractNumId w:val="6"/>
+    <w:abstractNumId w:val="10"/>
   </w:num>
   <w:num w:numId="7" w16cid:durableId="786509174">
-    <w:abstractNumId w:val="5"/>
+    <w:abstractNumId w:val="6"/>
   </w:num>
   <w:num w:numId="8" w16cid:durableId="2118475848">
     <w:abstractNumId w:val="0"/>
   </w:num>
   <w:num w:numId="9" w16cid:durableId="1202014466">
-    <w:abstractNumId w:val="2"/>
+    <w:abstractNumId w:val="3"/>
   </w:num>
   <w:num w:numId="10" w16cid:durableId="83116712">
-    <w:abstractNumId w:val="10"/>
+    <w:abstractNumId w:val="15"/>
   </w:num>
   <w:num w:numId="11" w16cid:durableId="322781249">
+    <w:abstractNumId w:val="14"/>
+  </w:num>
+  <w:num w:numId="12" w16cid:durableId="1346783916">
+    <w:abstractNumId w:val="4"/>
+  </w:num>
+  <w:num w:numId="13" w16cid:durableId="87389460">
+    <w:abstractNumId w:val="12"/>
+  </w:num>
+  <w:num w:numId="14" w16cid:durableId="638805016">
+    <w:abstractNumId w:val="8"/>
+  </w:num>
+  <w:num w:numId="15" w16cid:durableId="1455637839">
     <w:abstractNumId w:val="9"/>
   </w:num>
-  <w:num w:numId="12" w16cid:durableId="1346783916">
-    <w:abstractNumId w:val="3"/>
+  <w:num w:numId="16" w16cid:durableId="85422812">
+    <w:abstractNumId w:val="7"/>
   </w:num>
-  <w:num w:numId="13" w16cid:durableId="87389460">
-    <w:abstractNumId w:val="8"/>
+  <w:num w:numId="17" w16cid:durableId="1167286675">
+    <w:abstractNumId w:val="1"/>
+  </w:num>
+  <w:num w:numId="18" w16cid:durableId="995300955">
+    <w:abstractNumId w:val="13"/>
+  </w:num>
+  <w:num w:numId="19" w16cid:durableId="1402169317">
+    <w:abstractNumId w:val="17"/>
   </w:num>
 </w:numbering>
 </file>

</xml_diff>